<commit_message>
resubmit and meeting mins
</commit_message>
<xml_diff>
--- a/Acorn Project/Acorn Project Workbook final.docx
+++ b/Acorn Project/Acorn Project Workbook final.docx
@@ -1,6 +1,6 @@
 
 <file path=word/document.xml><?xml version="1.0" encoding="utf-8"?>
-<w:document xmlns:wpc="http://schemas.microsoft.com/office/word/2010/wordprocessingCanvas" xmlns:cx="http://schemas.microsoft.com/office/drawing/2014/chartex" xmlns:cx1="http://schemas.microsoft.com/office/drawing/2015/9/8/chartex" xmlns:cx2="http://schemas.microsoft.com/office/drawing/2015/10/21/chartex" xmlns:cx3="http://schemas.microsoft.com/office/drawing/2016/5/9/chartex" xmlns:cx4="http://schemas.microsoft.com/office/drawing/2016/5/10/chartex" xmlns:cx5="http://schemas.microsoft.com/office/drawing/2016/5/11/chartex" xmlns:cx6="http://schemas.microsoft.com/office/drawing/2016/5/12/chartex" xmlns:cx7="http://schemas.microsoft.com/office/drawing/2016/5/13/chartex" xmlns:cx8="http://schemas.microsoft.com/office/drawing/2016/5/14/chartex" xmlns:mc="http://schemas.openxmlformats.org/markup-compatibility/2006" xmlns:aink="http://schemas.microsoft.com/office/drawing/2016/ink" xmlns:am3d="http://schemas.microsoft.com/office/drawing/2017/model3d" xmlns:o="urn:schemas-microsoft-com:office:office" xmlns:oel="http://schemas.microsoft.com/office/2019/extlst" xmlns:r="http://schemas.openxmlformats.org/officeDocument/2006/relationships" xmlns:m="http://schemas.openxmlformats.org/officeDocument/2006/math" xmlns:v="urn:schemas-microsoft-com:vml" xmlns:wp14="http://schemas.microsoft.com/office/word/2010/wordprocessingDrawing" xmlns:wp="http://schemas.openxmlformats.org/drawingml/2006/wordprocessingDrawing" xmlns:w10="urn:schemas-microsoft-com:office:word" xmlns:w="http://schemas.openxmlformats.org/wordprocessingml/2006/main" xmlns:w14="http://schemas.microsoft.com/office/word/2010/wordml" xmlns:w15="http://schemas.microsoft.com/office/word/2012/wordml" xmlns:w16cex="http://schemas.microsoft.com/office/word/2018/wordml/cex" xmlns:w16cid="http://schemas.microsoft.com/office/word/2016/wordml/cid" xmlns:w16="http://schemas.microsoft.com/office/word/2018/wordml" xmlns:w16sdtdh="http://schemas.microsoft.com/office/word/2020/wordml/sdtdatahash" xmlns:w16se="http://schemas.microsoft.com/office/word/2015/wordml/symex" xmlns:wpg="http://schemas.microsoft.com/office/word/2010/wordprocessingGroup" xmlns:wpi="http://schemas.microsoft.com/office/word/2010/wordprocessingInk" xmlns:wne="http://schemas.microsoft.com/office/word/2006/wordml" xmlns:wps="http://schemas.microsoft.com/office/word/2010/wordprocessingShape" xmlns:a="http://schemas.openxmlformats.org/drawingml/2006/main" xmlns:pic="http://schemas.openxmlformats.org/drawingml/2006/picture" xmlns:a14="http://schemas.microsoft.com/office/drawing/2010/main" xmlns:asvg="http://schemas.microsoft.com/office/drawing/2016/SVG/main" mc:Ignorable="w14 w15 w16se w16cid w16 w16cex w16sdtdh wp14">
+<w:document xmlns:wpc="http://schemas.microsoft.com/office/word/2010/wordprocessingCanvas" xmlns:cx="http://schemas.microsoft.com/office/drawing/2014/chartex" xmlns:cx1="http://schemas.microsoft.com/office/drawing/2015/9/8/chartex" xmlns:cx2="http://schemas.microsoft.com/office/drawing/2015/10/21/chartex" xmlns:cx3="http://schemas.microsoft.com/office/drawing/2016/5/9/chartex" xmlns:cx4="http://schemas.microsoft.com/office/drawing/2016/5/10/chartex" xmlns:cx5="http://schemas.microsoft.com/office/drawing/2016/5/11/chartex" xmlns:cx6="http://schemas.microsoft.com/office/drawing/2016/5/12/chartex" xmlns:cx7="http://schemas.microsoft.com/office/drawing/2016/5/13/chartex" xmlns:cx8="http://schemas.microsoft.com/office/drawing/2016/5/14/chartex" xmlns:mc="http://schemas.openxmlformats.org/markup-compatibility/2006" xmlns:aink="http://schemas.microsoft.com/office/drawing/2016/ink" xmlns:am3d="http://schemas.microsoft.com/office/drawing/2017/model3d" xmlns:o="urn:schemas-microsoft-com:office:office" xmlns:oel="http://schemas.microsoft.com/office/2019/extlst" xmlns:r="http://schemas.openxmlformats.org/officeDocument/2006/relationships" xmlns:m="http://schemas.openxmlformats.org/officeDocument/2006/math" xmlns:v="urn:schemas-microsoft-com:vml" xmlns:wp14="http://schemas.microsoft.com/office/word/2010/wordprocessingDrawing" xmlns:wp="http://schemas.openxmlformats.org/drawingml/2006/wordprocessingDrawing" xmlns:w10="urn:schemas-microsoft-com:office:word" xmlns:w="http://schemas.openxmlformats.org/wordprocessingml/2006/main" xmlns:w14="http://schemas.microsoft.com/office/word/2010/wordml" xmlns:w15="http://schemas.microsoft.com/office/word/2012/wordml" xmlns:w16cex="http://schemas.microsoft.com/office/word/2018/wordml/cex" xmlns:w16cid="http://schemas.microsoft.com/office/word/2016/wordml/cid" xmlns:w16="http://schemas.microsoft.com/office/word/2018/wordml" xmlns:w16sdtdh="http://schemas.microsoft.com/office/word/2020/wordml/sdtdatahash" xmlns:w16se="http://schemas.microsoft.com/office/word/2015/wordml/symex" xmlns:wpg="http://schemas.microsoft.com/office/word/2010/wordprocessingGroup" xmlns:wpi="http://schemas.microsoft.com/office/word/2010/wordprocessingInk" xmlns:wne="http://schemas.microsoft.com/office/word/2006/wordml" xmlns:wps="http://schemas.microsoft.com/office/word/2010/wordprocessingShape" mc:Ignorable="w14 w15 w16se w16cid w16 w16cex w16sdtdh wp14">
   <w:body>
     <w:p>
       <w:pPr>
@@ -31,8 +31,6 @@
     <w:p>
       <w:r>
         <w:tab/>
-      </w:r>
-      <w:r>
         <w:t xml:space="preserve">As part of CSE 170 Technical Teamwork, you </w:t>
       </w:r>
       <w:r>
@@ -175,8 +173,6 @@
       </w:r>
       <w:r>
         <w:tab/>
-      </w:r>
-      <w:r>
         <w:t>Please read and watch the following information</w:t>
       </w:r>
     </w:p>
@@ -188,7 +184,7 @@
           <w:numId w:val="2"/>
         </w:numPr>
       </w:pPr>
-      <w:hyperlink w:history="1" r:id="rId9">
+      <w:hyperlink r:id="rId9" w:history="1">
         <w:r>
           <w:rPr>
             <w:rStyle w:val="Hyperlink"/>
@@ -208,7 +204,7 @@
           <w:numId w:val="2"/>
         </w:numPr>
       </w:pPr>
-      <w:hyperlink w:history="1" r:id="rId10">
+      <w:hyperlink r:id="rId10" w:history="1">
         <w:r>
           <w:rPr>
             <w:rStyle w:val="Hyperlink"/>
@@ -362,12 +358,14 @@
       <w:r>
         <w:t xml:space="preserve"> in the Belief </w:t>
       </w:r>
+      <w:proofErr w:type="gramStart"/>
       <w:r>
         <w:t xml:space="preserve">or </w:t>
       </w:r>
       <w:r>
         <w:t xml:space="preserve"> Action</w:t>
       </w:r>
+      <w:proofErr w:type="gramEnd"/>
       <w:r>
         <w:t xml:space="preserve"> attributes</w:t>
       </w:r>
@@ -397,6 +395,7 @@
     </w:p>
     <w:p>
       <w:r>
+        <w:lastRenderedPageBreak/>
         <w:t>The university has four Institutional Learning Outcomes.</w:t>
       </w:r>
     </w:p>
@@ -567,8 +566,13 @@
         </w:rPr>
         <w:t>A D</w:t>
       </w:r>
-      <w:r>
-        <w:t>isciple of Jesus Christ</w:t>
+      <w:proofErr w:type="spellStart"/>
+      <w:r>
+        <w:t>isciple</w:t>
+      </w:r>
+      <w:proofErr w:type="spellEnd"/>
+      <w:r>
+        <w:t xml:space="preserve"> of Jesus Christ</w:t>
       </w:r>
     </w:p>
     <w:p>
@@ -1094,7 +1098,7 @@
     <w:p>
       <w:pPr>
         <w:rPr>
-          <w:rFonts w:asciiTheme="majorHAnsi" w:hAnsiTheme="majorHAnsi" w:eastAsiaTheme="majorEastAsia" w:cstheme="majorBidi"/>
+          <w:rFonts w:asciiTheme="majorHAnsi" w:eastAsiaTheme="majorEastAsia" w:hAnsiTheme="majorHAnsi" w:cstheme="majorBidi"/>
           <w:color w:val="2F5496" w:themeColor="accent1" w:themeShade="BF"/>
           <w:sz w:val="26"/>
           <w:szCs w:val="26"/>
@@ -1109,6 +1113,7 @@
         <w:pStyle w:val="Heading2"/>
       </w:pPr>
       <w:r>
+        <w:lastRenderedPageBreak/>
         <w:t>Types of Projects</w:t>
       </w:r>
     </w:p>
@@ -1201,7 +1206,7 @@
       <w:r>
         <w:t xml:space="preserve">Attend a </w:t>
       </w:r>
-      <w:hyperlink w:history="1" r:id="rId16">
+      <w:hyperlink r:id="rId16" w:history="1">
         <w:r>
           <w:rPr>
             <w:rStyle w:val="Hyperlink"/>
@@ -1227,7 +1232,7 @@
       <w:r>
         <w:t>“</w:t>
       </w:r>
-      <w:hyperlink w:history="1" r:id="rId17">
+      <w:hyperlink r:id="rId17" w:history="1">
         <w:r>
           <w:rPr>
             <w:rStyle w:val="Hyperlink"/>
@@ -1454,8 +1459,13 @@
         <w:t>ies</w:t>
       </w:r>
       <w:r>
-        <w:t>: for example</w:t>
-      </w:r>
+        <w:t xml:space="preserve">: for </w:t>
+      </w:r>
+      <w:proofErr w:type="gramStart"/>
+      <w:r>
+        <w:t>example</w:t>
+      </w:r>
+      <w:proofErr w:type="gramEnd"/>
       <w:r>
         <w:t xml:space="preserve"> </w:t>
       </w:r>
@@ -1598,6 +1608,7 @@
         <w:pStyle w:val="Heading1"/>
       </w:pPr>
       <w:r>
+        <w:lastRenderedPageBreak/>
         <w:t xml:space="preserve">Brainstorming </w:t>
       </w:r>
     </w:p>
@@ -2435,6 +2446,7 @@
         </w:numPr>
       </w:pPr>
       <w:r>
+        <w:lastRenderedPageBreak/>
         <w:t>Conflict Management</w:t>
       </w:r>
       <w:r>
@@ -2588,7 +2600,15 @@
         </w:numPr>
       </w:pPr>
       <w:r>
-        <w:t>“You can empower yourself, but can only encourage others</w:t>
+        <w:t xml:space="preserve">“You can empower </w:t>
+      </w:r>
+      <w:proofErr w:type="gramStart"/>
+      <w:r>
+        <w:t>yourself, but</w:t>
+      </w:r>
+      <w:proofErr w:type="gramEnd"/>
+      <w:r>
+        <w:t xml:space="preserve"> can only encourage others</w:t>
       </w:r>
       <w:r>
         <w:t>.</w:t>
@@ -3292,6 +3312,7 @@
         <w:rPr>
           <w:noProof/>
         </w:rPr>
+        <w:lastRenderedPageBreak/>
         <w:drawing>
           <wp:anchor distT="0" distB="0" distL="114300" distR="114300" simplePos="0" relativeHeight="251658263" behindDoc="0" locked="0" layoutInCell="1" allowOverlap="1" wp14:anchorId="557028F4" wp14:editId="440FE740">
             <wp:simplePos x="0" y="0"/>
@@ -3451,7 +3472,15 @@
         <w:t>,</w:t>
       </w:r>
       <w:r>
-        <w:t xml:space="preserve"> the game Telestrations. </w:t>
+        <w:t xml:space="preserve"> the game </w:t>
+      </w:r>
+      <w:proofErr w:type="spellStart"/>
+      <w:r>
+        <w:t>Telestrations</w:t>
+      </w:r>
+      <w:proofErr w:type="spellEnd"/>
+      <w:r>
+        <w:t xml:space="preserve">. </w:t>
       </w:r>
     </w:p>
     <w:p>
@@ -3532,7 +3561,7 @@
     <w:p>
       <w:pPr>
         <w:rPr>
-          <w:rFonts w:asciiTheme="majorHAnsi" w:hAnsiTheme="majorHAnsi" w:eastAsiaTheme="majorEastAsia" w:cstheme="majorBidi"/>
+          <w:rFonts w:asciiTheme="majorHAnsi" w:eastAsiaTheme="majorEastAsia" w:hAnsiTheme="majorHAnsi" w:cstheme="majorBidi"/>
           <w:color w:val="2F5496" w:themeColor="accent1" w:themeShade="BF"/>
           <w:sz w:val="26"/>
           <w:szCs w:val="26"/>
@@ -3547,6 +3576,7 @@
         <w:pStyle w:val="Heading1"/>
       </w:pPr>
       <w:r>
+        <w:lastRenderedPageBreak/>
         <w:t xml:space="preserve">Acorn Project </w:t>
       </w:r>
       <w:r>
@@ -3687,7 +3717,7 @@
       </w:pPr>
       <w:r>
         <w:rPr>
-          <w:rFonts w:ascii="Wingdings" w:hAnsi="Wingdings" w:eastAsia="Wingdings" w:cs="Wingdings"/>
+          <w:rFonts w:ascii="Wingdings" w:eastAsia="Wingdings" w:hAnsi="Wingdings" w:cs="Wingdings"/>
         </w:rPr>
         <w:t>o</w:t>
       </w:r>
@@ -3705,7 +3735,7 @@
       </w:pPr>
       <w:r>
         <w:rPr>
-          <w:rFonts w:ascii="Wingdings" w:hAnsi="Wingdings" w:eastAsia="Wingdings" w:cs="Wingdings"/>
+          <w:rFonts w:ascii="Wingdings" w:eastAsia="Wingdings" w:hAnsi="Wingdings" w:cs="Wingdings"/>
         </w:rPr>
         <w:t>o</w:t>
       </w:r>
@@ -3735,7 +3765,7 @@
       </w:pPr>
       <w:r>
         <w:rPr>
-          <w:rFonts w:ascii="Wingdings" w:hAnsi="Wingdings" w:eastAsia="Wingdings" w:cs="Wingdings"/>
+          <w:rFonts w:ascii="Wingdings" w:eastAsia="Wingdings" w:hAnsi="Wingdings" w:cs="Wingdings"/>
         </w:rPr>
         <w:t>o</w:t>
       </w:r>
@@ -3753,7 +3783,7 @@
       </w:pPr>
       <w:r>
         <w:rPr>
-          <w:rFonts w:ascii="Wingdings" w:hAnsi="Wingdings" w:eastAsia="Wingdings" w:cs="Wingdings"/>
+          <w:rFonts w:ascii="Wingdings" w:eastAsia="Wingdings" w:hAnsi="Wingdings" w:cs="Wingdings"/>
         </w:rPr>
         <w:t>o</w:t>
       </w:r>
@@ -3783,7 +3813,7 @@
       </w:pPr>
       <w:r>
         <w:rPr>
-          <w:rFonts w:ascii="Wingdings" w:hAnsi="Wingdings" w:eastAsia="Wingdings" w:cs="Wingdings"/>
+          <w:rFonts w:ascii="Wingdings" w:eastAsia="Wingdings" w:hAnsi="Wingdings" w:cs="Wingdings"/>
         </w:rPr>
         <w:t>o</w:t>
       </w:r>
@@ -3801,7 +3831,7 @@
       </w:pPr>
       <w:r>
         <w:rPr>
-          <w:rFonts w:ascii="Wingdings" w:hAnsi="Wingdings" w:eastAsia="Wingdings" w:cs="Wingdings"/>
+          <w:rFonts w:ascii="Wingdings" w:eastAsia="Wingdings" w:hAnsi="Wingdings" w:cs="Wingdings"/>
         </w:rPr>
         <w:t>o</w:t>
       </w:r>
@@ -4198,7 +4228,7 @@
       </w:r>
       <w:r>
         <w:rPr>
-          <w:rFonts w:ascii="Wingdings" w:hAnsi="Wingdings" w:eastAsia="Wingdings" w:cs="Wingdings"/>
+          <w:rFonts w:ascii="Wingdings" w:eastAsia="Wingdings" w:hAnsi="Wingdings" w:cs="Wingdings"/>
         </w:rPr>
         <w:t>o</w:t>
       </w:r>
@@ -4216,7 +4246,7 @@
       </w:pPr>
       <w:r>
         <w:rPr>
-          <w:rFonts w:ascii="Wingdings" w:hAnsi="Wingdings" w:eastAsia="Wingdings" w:cs="Wingdings"/>
+          <w:rFonts w:ascii="Wingdings" w:eastAsia="Wingdings" w:hAnsi="Wingdings" w:cs="Wingdings"/>
         </w:rPr>
         <w:t>o</w:t>
       </w:r>
@@ -4234,7 +4264,7 @@
       </w:pPr>
       <w:r>
         <w:rPr>
-          <w:rFonts w:ascii="Wingdings" w:hAnsi="Wingdings" w:eastAsia="Wingdings" w:cs="Wingdings"/>
+          <w:rFonts w:ascii="Wingdings" w:eastAsia="Wingdings" w:hAnsi="Wingdings" w:cs="Wingdings"/>
         </w:rPr>
         <w:t>o</w:t>
       </w:r>
@@ -4252,7 +4282,7 @@
       </w:pPr>
       <w:r>
         <w:rPr>
-          <w:rFonts w:ascii="Wingdings" w:hAnsi="Wingdings" w:eastAsia="Wingdings" w:cs="Wingdings"/>
+          <w:rFonts w:ascii="Wingdings" w:eastAsia="Wingdings" w:hAnsi="Wingdings" w:cs="Wingdings"/>
         </w:rPr>
         <w:t>o</w:t>
       </w:r>
@@ -4298,40 +4328,58 @@
           <w:sz w:val="24"/>
           <w:szCs w:val="24"/>
         </w:rPr>
-        <w:t xml:space="preserve">values and the forms that they take; principles, standards, personal qualities, character traits, or </w:t>
-      </w:r>
+        <w:t xml:space="preserve">values and the forms that they </w:t>
+      </w:r>
+      <w:proofErr w:type="gramStart"/>
       <w:r>
         <w:rPr>
           <w:rFonts w:ascii="Times New Roman" w:hAnsi="Times New Roman" w:cs="Times New Roman"/>
           <w:sz w:val="24"/>
           <w:szCs w:val="24"/>
         </w:rPr>
-        <w:t>ethics code</w:t>
-      </w:r>
+        <w:t>take;</w:t>
+      </w:r>
+      <w:proofErr w:type="gramEnd"/>
       <w:r>
         <w:rPr>
           <w:rFonts w:ascii="Times New Roman" w:hAnsi="Times New Roman" w:cs="Times New Roman"/>
           <w:sz w:val="24"/>
           <w:szCs w:val="24"/>
         </w:rPr>
-        <w:t xml:space="preserve">s. </w:t>
-      </w:r>
-    </w:p>
-    <w:p>
-      <w:pPr>
-        <w:pStyle w:val="Heading2"/>
-      </w:pPr>
-      <w:r>
-        <w:t>Vision Statement</w:t>
-      </w:r>
-    </w:p>
-    <w:p>
+        <w:t xml:space="preserve"> principles, standards, personal qualities, character traits, or </w:t>
+      </w:r>
       <w:r>
         <w:rPr>
           <w:rFonts w:ascii="Times New Roman" w:hAnsi="Times New Roman" w:cs="Times New Roman"/>
           <w:sz w:val="24"/>
           <w:szCs w:val="24"/>
         </w:rPr>
+        <w:t>ethics code</w:t>
+      </w:r>
+      <w:r>
+        <w:rPr>
+          <w:rFonts w:ascii="Times New Roman" w:hAnsi="Times New Roman" w:cs="Times New Roman"/>
+          <w:sz w:val="24"/>
+          <w:szCs w:val="24"/>
+        </w:rPr>
+        <w:t xml:space="preserve">s. </w:t>
+      </w:r>
+    </w:p>
+    <w:p>
+      <w:pPr>
+        <w:pStyle w:val="Heading2"/>
+      </w:pPr>
+      <w:r>
+        <w:t>Vision Statement</w:t>
+      </w:r>
+    </w:p>
+    <w:p>
+      <w:r>
+        <w:rPr>
+          <w:rFonts w:ascii="Times New Roman" w:hAnsi="Times New Roman" w:cs="Times New Roman"/>
+          <w:sz w:val="24"/>
+          <w:szCs w:val="24"/>
+        </w:rPr>
         <w:t>A vision is a picture of future success. Our vision is when we think far enough to realize that there will be challenges for which we can prepare.</w:t>
       </w:r>
       <w:r>
@@ -4348,6 +4396,7 @@
         <w:pStyle w:val="Heading2"/>
       </w:pPr>
       <w:r>
+        <w:lastRenderedPageBreak/>
         <w:t>S.M.A.R.T. Goals</w:t>
       </w:r>
       <w:r>
@@ -5335,6 +5384,7 @@
         <w:pStyle w:val="Heading1"/>
       </w:pPr>
       <w:r>
+        <w:lastRenderedPageBreak/>
         <w:t xml:space="preserve">Approval of </w:t>
       </w:r>
       <w:r>
@@ -5573,7 +5623,7 @@
     <w:p>
       <w:pPr>
         <w:rPr>
-          <w:rFonts w:asciiTheme="majorHAnsi" w:hAnsiTheme="majorHAnsi" w:eastAsiaTheme="majorEastAsia" w:cstheme="majorBidi"/>
+          <w:rFonts w:asciiTheme="majorHAnsi" w:eastAsiaTheme="majorEastAsia" w:hAnsiTheme="majorHAnsi" w:cstheme="majorBidi"/>
           <w:color w:val="2F5496" w:themeColor="accent1" w:themeShade="BF"/>
           <w:sz w:val="32"/>
           <w:szCs w:val="32"/>
@@ -5591,6 +5641,7 @@
         <w:rPr>
           <w:noProof/>
         </w:rPr>
+        <w:lastRenderedPageBreak/>
         <w:drawing>
           <wp:anchor distT="0" distB="0" distL="114300" distR="114300" simplePos="0" relativeHeight="251658245" behindDoc="1" locked="0" layoutInCell="1" allowOverlap="1" wp14:anchorId="757B835E" wp14:editId="4441E939">
             <wp:simplePos x="0" y="0"/>
@@ -6554,6 +6605,7 @@
         </w:rPr>
         <w:t xml:space="preserve">orms, roles, and goals. Trust and cohesion grow as communication becomes more open and </w:t>
       </w:r>
+      <w:proofErr w:type="gramStart"/>
       <w:r>
         <w:rPr>
           <w:rFonts w:ascii="Calibri" w:hAnsi="Calibri" w:cs="Calibri"/>
@@ -6578,6 +6630,7 @@
         </w:rPr>
         <w:t>oriented</w:t>
       </w:r>
+      <w:proofErr w:type="gramEnd"/>
       <w:r>
         <w:rPr>
           <w:rFonts w:ascii="Calibri" w:hAnsi="Calibri" w:cs="Calibri"/>
@@ -6964,6 +7017,7 @@
         <w:pStyle w:val="Heading2"/>
       </w:pPr>
       <w:r>
+        <w:lastRenderedPageBreak/>
         <w:t>Pushing Through</w:t>
       </w:r>
       <w:r>
@@ -7246,7 +7300,15 @@
         <w:t>,</w:t>
       </w:r>
       <w:r>
-        <w:t xml:space="preserve"> what do you keep and what do you throw away. </w:t>
+        <w:t xml:space="preserve"> what do you keep and what do you throw </w:t>
+      </w:r>
+      <w:proofErr w:type="gramStart"/>
+      <w:r>
+        <w:t>away.</w:t>
+      </w:r>
+      <w:proofErr w:type="gramEnd"/>
+      <w:r>
+        <w:t xml:space="preserve"> </w:t>
       </w:r>
       <w:r>
         <w:t xml:space="preserve">There is clean up, reflection, </w:t>
@@ -7287,7 +7349,15 @@
         </w:numPr>
       </w:pPr>
       <w:r>
-        <w:t>Your team will be required to present a 3-5 minute briefing of your Acorn Project</w:t>
+        <w:t xml:space="preserve">Your team will be required to present a </w:t>
+      </w:r>
+      <w:proofErr w:type="gramStart"/>
+      <w:r>
+        <w:t>3-5 minute</w:t>
+      </w:r>
+      <w:proofErr w:type="gramEnd"/>
+      <w:r>
+        <w:t xml:space="preserve"> briefing of your Acorn Project</w:t>
       </w:r>
       <w:r>
         <w:t xml:space="preserve"> to the class.</w:t>
@@ -7726,6 +7796,7 @@
         <w:pStyle w:val="Heading1"/>
       </w:pPr>
       <w:r>
+        <w:lastRenderedPageBreak/>
         <w:t>Presentation of Acorns</w:t>
       </w:r>
       <w:r>
@@ -8124,7 +8195,7 @@
           </wp:anchor>
         </w:drawing>
       </w:r>
-      <w:hyperlink w:history="1" r:id="rId51">
+      <w:hyperlink r:id="rId51" w:history="1">
         <w:r>
           <w:rPr>
             <w:rStyle w:val="Hyperlink"/>
@@ -8160,6 +8231,7 @@
         <w:rPr>
           <w:noProof/>
         </w:rPr>
+        <w:lastRenderedPageBreak/>
         <w:drawing>
           <wp:anchor distT="0" distB="0" distL="114300" distR="114300" simplePos="0" relativeHeight="251658287" behindDoc="0" locked="0" layoutInCell="1" allowOverlap="1" wp14:anchorId="448CF5EE" wp14:editId="15AF9A7C">
             <wp:simplePos x="0" y="0"/>
@@ -8567,7 +8639,7 @@
             </w:pPr>
             <w:r>
               <w:rPr>
-                <w:rFonts w:ascii="Wingdings" w:hAnsi="Wingdings" w:eastAsia="Wingdings" w:cs="Wingdings"/>
+                <w:rFonts w:ascii="Wingdings" w:eastAsia="Wingdings" w:hAnsi="Wingdings" w:cs="Wingdings"/>
                 <w:color w:val="833C0B" w:themeColor="accent2" w:themeShade="80"/>
               </w:rPr>
               <w:t>o</w:t>
@@ -8594,7 +8666,7 @@
             </w:pPr>
             <w:r>
               <w:rPr>
-                <w:rFonts w:ascii="Wingdings" w:hAnsi="Wingdings" w:eastAsia="Wingdings" w:cs="Wingdings"/>
+                <w:rFonts w:ascii="Wingdings" w:eastAsia="Wingdings" w:hAnsi="Wingdings" w:cs="Wingdings"/>
                 <w:color w:val="1F3864" w:themeColor="accent1" w:themeShade="80"/>
               </w:rPr>
               <w:t>o</w:t>
@@ -8741,7 +8813,7 @@
             </w:pPr>
             <w:r>
               <w:rPr>
-                <w:rFonts w:ascii="Wingdings" w:hAnsi="Wingdings" w:eastAsia="Wingdings" w:cs="Wingdings"/>
+                <w:rFonts w:ascii="Wingdings" w:eastAsia="Wingdings" w:hAnsi="Wingdings" w:cs="Wingdings"/>
                 <w:color w:val="1F3864" w:themeColor="accent1" w:themeShade="80"/>
               </w:rPr>
               <w:t>o</w:t>
@@ -8995,10 +9067,18 @@
         <w:t>campus and</w:t>
       </w:r>
       <w:r>
-        <w:t xml:space="preserve"> discuss what we each learned in an </w:t>
-      </w:r>
-      <w:r>
-        <w:t xml:space="preserve">effort to strengthen one </w:t>
+        <w:t xml:space="preserve"> discuss what we each learned </w:t>
+      </w:r>
+      <w:proofErr w:type="gramStart"/>
+      <w:r>
+        <w:t xml:space="preserve">in an </w:t>
+      </w:r>
+      <w:r>
+        <w:t>effort to</w:t>
+      </w:r>
+      <w:proofErr w:type="gramEnd"/>
+      <w:r>
+        <w:t xml:space="preserve"> strengthen one </w:t>
       </w:r>
       <w:r>
         <w:t>another's</w:t>
@@ -9404,7 +9484,27 @@
           <w:i/>
           <w:iCs/>
         </w:rPr>
-        <w:t>Who, What, Where, When, Why, How</w:t>
+        <w:t xml:space="preserve">Who, </w:t>
+      </w:r>
+      <w:proofErr w:type="gramStart"/>
+      <w:r>
+        <w:rPr>
+          <w:b/>
+          <w:bCs/>
+          <w:i/>
+          <w:iCs/>
+        </w:rPr>
+        <w:t>What</w:t>
+      </w:r>
+      <w:proofErr w:type="gramEnd"/>
+      <w:r>
+        <w:rPr>
+          <w:b/>
+          <w:bCs/>
+          <w:i/>
+          <w:iCs/>
+        </w:rPr>
+        <w:t>, Where, When, Why, How</w:t>
       </w:r>
       <w:r>
         <w:rPr>
@@ -9641,8 +9741,17 @@
           <w:b/>
           <w:bCs/>
         </w:rPr>
-        <w:t>(6,15) leader</w:t>
-      </w:r>
+        <w:t xml:space="preserve">(6,15) </w:t>
+      </w:r>
+      <w:proofErr w:type="gramStart"/>
+      <w:r>
+        <w:rPr>
+          <w:b/>
+          <w:bCs/>
+        </w:rPr>
+        <w:t>leader</w:t>
+      </w:r>
+      <w:proofErr w:type="gramEnd"/>
       <w:r>
         <w:tab/>
       </w:r>
@@ -10126,8 +10235,13 @@
       <w:pPr>
         <w:pStyle w:val="ListParagraph"/>
       </w:pPr>
-      <w:r>
-        <w:t xml:space="preserve">[ ] </w:t>
+      <w:proofErr w:type="gramStart"/>
+      <w:r>
+        <w:t>[ ]</w:t>
+      </w:r>
+      <w:proofErr w:type="gramEnd"/>
+      <w:r>
+        <w:t xml:space="preserve"> </w:t>
       </w:r>
       <w:r>
         <w:rPr>
@@ -10138,8 +10252,6 @@
       </w:r>
       <w:r>
         <w:tab/>
-      </w:r>
-      <w:r>
         <w:t>Date: __________________</w:t>
       </w:r>
       <w:r>
@@ -10160,6 +10272,7 @@
         <w:rPr>
           <w:noProof/>
         </w:rPr>
+        <w:lastRenderedPageBreak/>
         <w:drawing>
           <wp:anchor distT="0" distB="0" distL="114300" distR="114300" simplePos="0" relativeHeight="251658288" behindDoc="0" locked="0" layoutInCell="1" allowOverlap="1" wp14:anchorId="57F86D2D" wp14:editId="335A466D">
             <wp:simplePos x="0" y="0"/>
@@ -10563,7 +10676,7 @@
             </w:pPr>
             <w:r>
               <w:rPr>
-                <w:rFonts w:ascii="Wingdings" w:hAnsi="Wingdings" w:eastAsia="Wingdings" w:cs="Wingdings"/>
+                <w:rFonts w:ascii="Wingdings" w:eastAsia="Wingdings" w:hAnsi="Wingdings" w:cs="Wingdings"/>
                 <w:color w:val="833C0B" w:themeColor="accent2" w:themeShade="80"/>
               </w:rPr>
               <w:t>o</w:t>
@@ -10590,7 +10703,7 @@
             </w:pPr>
             <w:r>
               <w:rPr>
-                <w:rFonts w:ascii="Wingdings" w:hAnsi="Wingdings" w:eastAsia="Wingdings" w:cs="Wingdings"/>
+                <w:rFonts w:ascii="Wingdings" w:eastAsia="Wingdings" w:hAnsi="Wingdings" w:cs="Wingdings"/>
                 <w:color w:val="1F3864" w:themeColor="accent1" w:themeShade="80"/>
               </w:rPr>
               <w:t>o</w:t>
@@ -10729,7 +10842,7 @@
             </w:pPr>
             <w:r>
               <w:rPr>
-                <w:rFonts w:ascii="Wingdings" w:hAnsi="Wingdings" w:eastAsia="Wingdings" w:cs="Wingdings"/>
+                <w:rFonts w:ascii="Wingdings" w:eastAsia="Wingdings" w:hAnsi="Wingdings" w:cs="Wingdings"/>
                 <w:color w:val="833C0B" w:themeColor="accent2" w:themeShade="80"/>
               </w:rPr>
               <w:t>o</w:t>
@@ -10756,7 +10869,7 @@
             </w:pPr>
             <w:r>
               <w:rPr>
-                <w:rFonts w:ascii="Wingdings" w:hAnsi="Wingdings" w:eastAsia="Wingdings" w:cs="Wingdings"/>
+                <w:rFonts w:ascii="Wingdings" w:eastAsia="Wingdings" w:hAnsi="Wingdings" w:cs="Wingdings"/>
                 <w:color w:val="1F3864" w:themeColor="accent1" w:themeShade="80"/>
               </w:rPr>
               <w:t>o</w:t>
@@ -10787,7 +10900,15 @@
         <w:t xml:space="preserve">Working on this project will require us to brainstorm as </w:t>
       </w:r>
       <w:r>
-        <w:t>a group, make a game-plan, and divide the project into smaller, more manageable pieces.</w:t>
+        <w:t xml:space="preserve">a group, </w:t>
+      </w:r>
+      <w:proofErr w:type="gramStart"/>
+      <w:r>
+        <w:t>make a game-plan</w:t>
+      </w:r>
+      <w:proofErr w:type="gramEnd"/>
+      <w:r>
+        <w:t>, and divide the project into smaller, more manageable pieces.</w:t>
       </w:r>
     </w:p>
     <w:p>
@@ -10909,10 +11030,18 @@
         <w:t xml:space="preserve">Vision Statement: </w:t>
       </w:r>
       <w:r>
-        <w:t xml:space="preserve">We will work together to build a web-app that will help </w:t>
-      </w:r>
-      <w:r>
-        <w:t>out students without cars</w:t>
+        <w:t xml:space="preserve">We will work together to build a web-app that will </w:t>
+      </w:r>
+      <w:proofErr w:type="gramStart"/>
+      <w:r>
+        <w:t xml:space="preserve">help </w:t>
+      </w:r>
+      <w:r>
+        <w:t>out</w:t>
+      </w:r>
+      <w:proofErr w:type="gramEnd"/>
+      <w:r>
+        <w:t xml:space="preserve"> students without cars</w:t>
       </w:r>
       <w:r>
         <w:t>.</w:t>
@@ -11055,7 +11184,15 @@
         </w:numPr>
       </w:pPr>
       <w:r>
-        <w:t xml:space="preserve">Measurable: The completion of our project will be measured by whether or not it is </w:t>
+        <w:t xml:space="preserve">Measurable: The completion of our project will be measured by </w:t>
+      </w:r>
+      <w:proofErr w:type="gramStart"/>
+      <w:r>
+        <w:t>whether or not</w:t>
+      </w:r>
+      <w:proofErr w:type="gramEnd"/>
+      <w:r>
+        <w:t xml:space="preserve"> it is </w:t>
       </w:r>
       <w:r>
         <w:t>able to run successfully</w:t>
@@ -11103,7 +11240,15 @@
         <w:t xml:space="preserve"> because,</w:t>
       </w:r>
       <w:r>
-        <w:t xml:space="preserve"> in order to </w:t>
+        <w:t xml:space="preserve"> </w:t>
+      </w:r>
+      <w:proofErr w:type="gramStart"/>
+      <w:r>
+        <w:t>in order to</w:t>
+      </w:r>
+      <w:proofErr w:type="gramEnd"/>
+      <w:r>
+        <w:t xml:space="preserve"> </w:t>
       </w:r>
       <w:r>
         <w:t>succeed</w:t>
@@ -11134,8 +11279,6 @@
       </w:r>
       <w:r>
         <w:tab/>
-      </w:r>
-      <w:r>
         <w:t>The project will be completed by the end of the semester</w:t>
       </w:r>
     </w:p>
@@ -11210,7 +11353,27 @@
           <w:i/>
           <w:iCs/>
         </w:rPr>
-        <w:t>Who, What, Where, When, Why, How</w:t>
+        <w:t xml:space="preserve">Who, What, Where, When, </w:t>
+      </w:r>
+      <w:proofErr w:type="gramStart"/>
+      <w:r>
+        <w:rPr>
+          <w:b/>
+          <w:bCs/>
+          <w:i/>
+          <w:iCs/>
+        </w:rPr>
+        <w:t>Why</w:t>
+      </w:r>
+      <w:proofErr w:type="gramEnd"/>
+      <w:r>
+        <w:rPr>
+          <w:b/>
+          <w:bCs/>
+          <w:i/>
+          <w:iCs/>
+        </w:rPr>
+        <w:t>, How</w:t>
       </w:r>
       <w:r>
         <w:rPr>
@@ -11338,12 +11501,6 @@
           <w:bCs/>
         </w:rPr>
         <w:tab/>
-      </w:r>
-      <w:r>
-        <w:rPr>
-          <w:b/>
-          <w:bCs/>
-        </w:rPr>
         <w:t>Responsibilities</w:t>
       </w:r>
     </w:p>
@@ -11410,6 +11567,7 @@
           <w:b/>
           <w:bCs/>
         </w:rPr>
+        <w:lastRenderedPageBreak/>
         <w:t>2:</w:t>
       </w:r>
       <w:r>
@@ -11642,8 +11800,13 @@
       <w:pPr>
         <w:pStyle w:val="ListParagraph"/>
       </w:pPr>
-      <w:r>
-        <w:t xml:space="preserve">[ ] </w:t>
+      <w:proofErr w:type="gramStart"/>
+      <w:r>
+        <w:t>[ ]</w:t>
+      </w:r>
+      <w:proofErr w:type="gramEnd"/>
+      <w:r>
+        <w:t xml:space="preserve"> </w:t>
       </w:r>
       <w:r>
         <w:rPr>
@@ -11654,8 +11817,6 @@
       </w:r>
       <w:r>
         <w:tab/>
-      </w:r>
-      <w:r>
         <w:t>Date: __________________</w:t>
       </w:r>
       <w:r>
@@ -11676,6 +11837,7 @@
         <w:rPr>
           <w:noProof/>
         </w:rPr>
+        <w:lastRenderedPageBreak/>
         <w:drawing>
           <wp:anchor distT="0" distB="0" distL="114300" distR="114300" simplePos="0" relativeHeight="251658289" behindDoc="0" locked="0" layoutInCell="1" allowOverlap="1" wp14:anchorId="77BC42A2" wp14:editId="0BDF2B77">
             <wp:simplePos x="0" y="0"/>
@@ -12072,7 +12234,7 @@
             </w:pPr>
             <w:r>
               <w:rPr>
-                <w:rFonts w:ascii="Wingdings" w:hAnsi="Wingdings" w:eastAsia="Wingdings" w:cs="Wingdings"/>
+                <w:rFonts w:ascii="Wingdings" w:eastAsia="Wingdings" w:hAnsi="Wingdings" w:cs="Wingdings"/>
                 <w:color w:val="833C0B" w:themeColor="accent2" w:themeShade="80"/>
               </w:rPr>
               <w:t>o</w:t>
@@ -12099,7 +12261,7 @@
             </w:pPr>
             <w:r>
               <w:rPr>
-                <w:rFonts w:ascii="Wingdings" w:hAnsi="Wingdings" w:eastAsia="Wingdings" w:cs="Wingdings"/>
+                <w:rFonts w:ascii="Wingdings" w:eastAsia="Wingdings" w:hAnsi="Wingdings" w:cs="Wingdings"/>
                 <w:color w:val="1F3864" w:themeColor="accent1" w:themeShade="80"/>
               </w:rPr>
               <w:t>o</w:t>
@@ -12236,7 +12398,7 @@
             </w:pPr>
             <w:r>
               <w:rPr>
-                <w:rFonts w:ascii="Wingdings" w:hAnsi="Wingdings" w:eastAsia="Wingdings" w:cs="Wingdings"/>
+                <w:rFonts w:ascii="Wingdings" w:eastAsia="Wingdings" w:hAnsi="Wingdings" w:cs="Wingdings"/>
                 <w:color w:val="833C0B" w:themeColor="accent2" w:themeShade="80"/>
               </w:rPr>
               <w:t>o</w:t>
@@ -12263,7 +12425,7 @@
             </w:pPr>
             <w:r>
               <w:rPr>
-                <w:rFonts w:ascii="Wingdings" w:hAnsi="Wingdings" w:eastAsia="Wingdings" w:cs="Wingdings"/>
+                <w:rFonts w:ascii="Wingdings" w:eastAsia="Wingdings" w:hAnsi="Wingdings" w:cs="Wingdings"/>
                 <w:color w:val="1F3864" w:themeColor="accent1" w:themeShade="80"/>
               </w:rPr>
               <w:t>o</w:t>
@@ -12300,8 +12462,13 @@
       <w:r>
         <w:t xml:space="preserve">Interact with each other and </w:t>
       </w:r>
-      <w:r>
-        <w:t xml:space="preserve">join together to </w:t>
+      <w:proofErr w:type="gramStart"/>
+      <w:r>
+        <w:t>join together</w:t>
+      </w:r>
+      <w:proofErr w:type="gramEnd"/>
+      <w:r>
+        <w:t xml:space="preserve"> to </w:t>
       </w:r>
       <w:r>
         <w:t xml:space="preserve">communicate and </w:t>
@@ -12414,7 +12581,15 @@
         <w:t>to complete</w:t>
       </w:r>
       <w:r>
-        <w:t xml:space="preserve"> the escape room in a given amount of time.</w:t>
+        <w:t xml:space="preserve"> the escape room </w:t>
+      </w:r>
+      <w:proofErr w:type="gramStart"/>
+      <w:r>
+        <w:t>in a given</w:t>
+      </w:r>
+      <w:proofErr w:type="gramEnd"/>
+      <w:r>
+        <w:t xml:space="preserve"> amount of time.</w:t>
       </w:r>
       <w:r>
         <w:rPr>
@@ -12657,7 +12832,15 @@
         <w:t>:</w:t>
       </w:r>
       <w:r>
-        <w:t xml:space="preserve"> We will individually study various materials and resources to learn more about succeeding at escape rooms. We will then meet together and share what we’ve learned. After planning out </w:t>
+        <w:t xml:space="preserve"> We will individually study various materials and resources to learn more about succeeding at escape rooms. We will then </w:t>
+      </w:r>
+      <w:proofErr w:type="gramStart"/>
+      <w:r>
+        <w:t>meet together</w:t>
+      </w:r>
+      <w:proofErr w:type="gramEnd"/>
+      <w:r>
+        <w:t xml:space="preserve"> and share what we’ve learned. After planning out </w:t>
       </w:r>
       <w:r>
         <w:t xml:space="preserve">our </w:t>
@@ -12722,7 +12905,27 @@
           <w:i/>
           <w:iCs/>
         </w:rPr>
-        <w:t>, Where, When, Why, How</w:t>
+        <w:t xml:space="preserve">, Where, When, </w:t>
+      </w:r>
+      <w:proofErr w:type="gramStart"/>
+      <w:r>
+        <w:rPr>
+          <w:b/>
+          <w:bCs/>
+          <w:i/>
+          <w:iCs/>
+        </w:rPr>
+        <w:t>Why</w:t>
+      </w:r>
+      <w:proofErr w:type="gramEnd"/>
+      <w:r>
+        <w:rPr>
+          <w:b/>
+          <w:bCs/>
+          <w:i/>
+          <w:iCs/>
+        </w:rPr>
+        <w:t>, How</w:t>
       </w:r>
       <w:r>
         <w:rPr>
@@ -12861,12 +13064,6 @@
           <w:bCs/>
         </w:rPr>
         <w:tab/>
-      </w:r>
-      <w:r>
-        <w:rPr>
-          <w:b/>
-          <w:bCs/>
-        </w:rPr>
         <w:t>Responsibilities</w:t>
       </w:r>
     </w:p>
@@ -12999,6 +13196,7 @@
           <w:b/>
           <w:bCs/>
         </w:rPr>
+        <w:lastRenderedPageBreak/>
         <w:t>3: Communication Researcher</w:t>
       </w:r>
       <w:r>
@@ -13220,8 +13418,13 @@
       <w:pPr>
         <w:pStyle w:val="ListParagraph"/>
       </w:pPr>
-      <w:r>
-        <w:t xml:space="preserve">[ ] </w:t>
+      <w:proofErr w:type="gramStart"/>
+      <w:r>
+        <w:t>[ ]</w:t>
+      </w:r>
+      <w:proofErr w:type="gramEnd"/>
+      <w:r>
+        <w:t xml:space="preserve"> </w:t>
       </w:r>
       <w:r>
         <w:rPr>
@@ -13232,8 +13435,6 @@
       </w:r>
       <w:r>
         <w:tab/>
-      </w:r>
-      <w:r>
         <w:t>Date: __________________</w:t>
       </w:r>
       <w:r>
@@ -13254,6 +13455,7 @@
         <w:rPr>
           <w:noProof/>
         </w:rPr>
+        <w:lastRenderedPageBreak/>
         <w:drawing>
           <wp:anchor distT="0" distB="0" distL="114300" distR="114300" simplePos="0" relativeHeight="251658290" behindDoc="0" locked="0" layoutInCell="1" allowOverlap="1" wp14:anchorId="0877A2AD" wp14:editId="1EC9B1EF">
             <wp:simplePos x="0" y="0"/>
@@ -13644,7 +13846,7 @@
             </w:pPr>
             <w:r>
               <w:rPr>
-                <w:rFonts w:ascii="Wingdings" w:hAnsi="Wingdings" w:eastAsia="Wingdings" w:cs="Wingdings"/>
+                <w:rFonts w:ascii="Wingdings" w:eastAsia="Wingdings" w:hAnsi="Wingdings" w:cs="Wingdings"/>
                 <w:color w:val="833C0B" w:themeColor="accent2" w:themeShade="80"/>
               </w:rPr>
               <w:t>o</w:t>
@@ -13671,7 +13873,7 @@
             </w:pPr>
             <w:r>
               <w:rPr>
-                <w:rFonts w:ascii="Wingdings" w:hAnsi="Wingdings" w:eastAsia="Wingdings" w:cs="Wingdings"/>
+                <w:rFonts w:ascii="Wingdings" w:eastAsia="Wingdings" w:hAnsi="Wingdings" w:cs="Wingdings"/>
                 <w:color w:val="1F3864" w:themeColor="accent1" w:themeShade="80"/>
               </w:rPr>
               <w:t>o</w:t>
@@ -13720,6 +13922,7 @@
                 <w:color w:val="833C0B" w:themeColor="accent2" w:themeShade="80"/>
               </w:rPr>
             </w:pPr>
+            <w:proofErr w:type="spellStart"/>
             <w:r>
               <w:rPr>
                 <w:b/>
@@ -13734,6 +13937,7 @@
               </w:rPr>
               <w:t>Connectedness</w:t>
             </w:r>
+            <w:proofErr w:type="spellEnd"/>
           </w:p>
         </w:tc>
         <w:tc>
@@ -13748,6 +13952,7 @@
                 <w:color w:val="1F3864" w:themeColor="accent1" w:themeShade="80"/>
               </w:rPr>
             </w:pPr>
+            <w:proofErr w:type="spellStart"/>
             <w:r>
               <w:rPr>
                 <w:b/>
@@ -13762,6 +13967,7 @@
               </w:rPr>
               <w:t>Interaction</w:t>
             </w:r>
+            <w:proofErr w:type="spellEnd"/>
           </w:p>
         </w:tc>
       </w:tr>
@@ -13802,7 +14008,7 @@
             </w:pPr>
             <w:r>
               <w:rPr>
-                <w:rFonts w:ascii="Wingdings" w:hAnsi="Wingdings" w:eastAsia="Wingdings" w:cs="Wingdings"/>
+                <w:rFonts w:ascii="Wingdings" w:eastAsia="Wingdings" w:hAnsi="Wingdings" w:cs="Wingdings"/>
                 <w:color w:val="833C0B" w:themeColor="accent2" w:themeShade="80"/>
               </w:rPr>
               <w:t>o</w:t>
@@ -13829,7 +14035,7 @@
             </w:pPr>
             <w:r>
               <w:rPr>
-                <w:rFonts w:ascii="Wingdings" w:hAnsi="Wingdings" w:eastAsia="Wingdings" w:cs="Wingdings"/>
+                <w:rFonts w:ascii="Wingdings" w:eastAsia="Wingdings" w:hAnsi="Wingdings" w:cs="Wingdings"/>
                 <w:color w:val="1F3864" w:themeColor="accent1" w:themeShade="80"/>
               </w:rPr>
               <w:t>o</w:t>
@@ -13887,114 +14093,16 @@
       </w:pPr>
       <w:r>
         <w:rPr>
-          <w:b/>
-          <w:bCs/>
-        </w:rPr>
-        <w:t xml:space="preserve">Project Values: </w:t>
-      </w:r>
-      <w:r>
-        <w:t>Efficient communication, division of responsibilities, provide and receive constructive criticism.</w:t>
-      </w:r>
-    </w:p>
-    <w:p>
-      <w:pPr>
-        <w:pStyle w:val="ListParagraph"/>
-        <w:numPr>
-          <w:ilvl w:val="0"/>
-          <w:numId w:val="10"/>
-        </w:numPr>
-        <w:rPr>
-          <w:b/>
-          <w:bCs/>
-        </w:rPr>
-      </w:pPr>
-      <w:r>
-        <w:rPr>
-          <w:b/>
-          <w:bCs/>
-        </w:rPr>
-        <w:t xml:space="preserve">Description: </w:t>
-      </w:r>
-      <w:r>
-        <w:t xml:space="preserve">We will work together to create an </w:t>
-      </w:r>
-      <w:r>
-        <w:t>air cannon</w:t>
-      </w:r>
-      <w:r>
-        <w:t xml:space="preserve">. </w:t>
-      </w:r>
-    </w:p>
-    <w:p>
-      <w:pPr>
-        <w:pStyle w:val="ListParagraph"/>
-        <w:numPr>
-          <w:ilvl w:val="1"/>
-          <w:numId w:val="10"/>
-        </w:numPr>
-      </w:pPr>
-      <w:r>
-        <w:t>Procure the materials</w:t>
-      </w:r>
-    </w:p>
-    <w:p>
-      <w:pPr>
-        <w:pStyle w:val="ListParagraph"/>
-        <w:numPr>
-          <w:ilvl w:val="1"/>
-          <w:numId w:val="10"/>
-        </w:numPr>
-      </w:pPr>
-      <w:r>
-        <w:t>Assemble the cannon</w:t>
-      </w:r>
-    </w:p>
-    <w:p>
-      <w:pPr>
-        <w:pStyle w:val="ListParagraph"/>
-        <w:numPr>
-          <w:ilvl w:val="1"/>
-          <w:numId w:val="10"/>
-        </w:numPr>
-      </w:pPr>
-      <w:r>
-        <w:t>Perform tests to ensure the cannon functions as intended</w:t>
-      </w:r>
-    </w:p>
-    <w:p>
-      <w:pPr>
-        <w:pStyle w:val="ListParagraph"/>
-        <w:ind w:left="360"/>
-        <w:rPr>
-          <w:b/>
-          <w:bCs/>
-        </w:rPr>
-      </w:pPr>
-    </w:p>
-    <w:p>
-      <w:pPr>
-        <w:pStyle w:val="ListParagraph"/>
-        <w:numPr>
-          <w:ilvl w:val="0"/>
-          <w:numId w:val="10"/>
-        </w:numPr>
-        <w:rPr>
-          <w:b/>
-          <w:bCs/>
-        </w:rPr>
-      </w:pPr>
-      <w:r>
-        <w:rPr>
           <w:noProof/>
         </w:rPr>
         <w:drawing>
-          <wp:anchor distT="0" distB="0" distL="114300" distR="114300" simplePos="0" relativeHeight="251658286" behindDoc="1" locked="0" layoutInCell="1" allowOverlap="1" wp14:anchorId="25A71C69" wp14:editId="0659D656">
+          <wp:anchor distT="0" distB="0" distL="114300" distR="114300" simplePos="0" relativeHeight="251658286" behindDoc="1" locked="0" layoutInCell="1" allowOverlap="1" wp14:anchorId="25A71C69" wp14:editId="1F21DC9B">
             <wp:simplePos x="0" y="0"/>
             <wp:positionH relativeFrom="margin">
-              <wp:align>right</wp:align>
+              <wp:posOffset>-3154680</wp:posOffset>
             </wp:positionH>
             <wp:positionV relativeFrom="paragraph">
-              <wp:posOffset>53975</wp:posOffset>
+              <wp:posOffset>381635</wp:posOffset>
             </wp:positionV>
             <wp:extent cx="5943600" cy="5713730"/>
             <wp:effectExtent l="0" t="0" r="0" b="1270"/>
@@ -14050,33 +14158,11 @@
           <w:b/>
           <w:bCs/>
         </w:rPr>
-        <w:t xml:space="preserve">Vision Statement: </w:t>
-      </w:r>
-      <w:r>
-        <w:t>We will</w:t>
-      </w:r>
-      <w:r>
-        <w:t xml:space="preserve"> </w:t>
-      </w:r>
-      <w:r>
-        <w:t xml:space="preserve">effectively divide responsibilities </w:t>
-      </w:r>
-      <w:r>
-        <w:t xml:space="preserve">and </w:t>
-      </w:r>
-      <w:r>
-        <w:t>perform our respective tasks to create a functioning air cannon</w:t>
-      </w:r>
-    </w:p>
-    <w:p>
-      <w:pPr>
-        <w:pStyle w:val="ListParagraph"/>
-        <w:ind w:left="360"/>
-        <w:rPr>
-          <w:b/>
-          <w:bCs/>
-        </w:rPr>
-      </w:pPr>
+        <w:t xml:space="preserve">Project Values: </w:t>
+      </w:r>
+      <w:r>
+        <w:t>Efficient communication, division of responsibilities, provide and receive constructive criticism.</w:t>
+      </w:r>
     </w:p>
     <w:p>
       <w:pPr>
@@ -14095,7 +14181,16 @@
           <w:b/>
           <w:bCs/>
         </w:rPr>
-        <w:t>SMART Goal:</w:t>
+        <w:t xml:space="preserve">Description: </w:t>
+      </w:r>
+      <w:r>
+        <w:t xml:space="preserve">We will work together to create an </w:t>
+      </w:r>
+      <w:r>
+        <w:t>air cannon</w:t>
+      </w:r>
+      <w:r>
+        <w:t xml:space="preserve">. </w:t>
       </w:r>
     </w:p>
     <w:p>
@@ -14107,17 +14202,7 @@
         </w:numPr>
       </w:pPr>
       <w:r>
-        <w:rPr>
-          <w:b/>
-          <w:bCs/>
-        </w:rPr>
-        <w:t>Specific:</w:t>
-      </w:r>
-      <w:r>
-        <w:t xml:space="preserve"> The project will be divided into</w:t>
-      </w:r>
-      <w:r>
-        <w:t xml:space="preserve"> three phases.</w:t>
+        <w:t>Procure the materials</w:t>
       </w:r>
     </w:p>
     <w:p>
@@ -14129,14 +14214,7 @@
         </w:numPr>
       </w:pPr>
       <w:r>
-        <w:rPr>
-          <w:b/>
-          <w:bCs/>
-        </w:rPr>
-        <w:t>Measurable:</w:t>
-      </w:r>
-      <w:r>
-        <w:t xml:space="preserve"> The progress made on our project will be measured by the completion of the aforementioned phases.</w:t>
+        <w:t>Assemble the cannon</w:t>
       </w:r>
     </w:p>
     <w:p>
@@ -14148,17 +14226,421 @@
         </w:numPr>
       </w:pPr>
       <w:r>
-        <w:rPr>
-          <w:b/>
-          <w:bCs/>
+        <w:t>Perform tests to ensure the cannon functions as intended</w:t>
+      </w:r>
+    </w:p>
+    <w:p>
+      <w:pPr>
+        <w:pStyle w:val="ListParagraph"/>
+        <w:ind w:left="360"/>
+        <w:rPr>
+          <w:b/>
+          <w:bCs/>
+        </w:rPr>
+      </w:pPr>
+    </w:p>
+    <w:p>
+      <w:pPr>
+        <w:pStyle w:val="ListParagraph"/>
+        <w:numPr>
+          <w:ilvl w:val="0"/>
+          <w:numId w:val="10"/>
+        </w:numPr>
+        <w:rPr>
+          <w:b/>
+          <w:bCs/>
+        </w:rPr>
+      </w:pPr>
+      <w:r>
+        <w:rPr>
+          <w:b/>
+          <w:bCs/>
+        </w:rPr>
+        <w:t xml:space="preserve">Vision Statement: </w:t>
+      </w:r>
+      <w:r>
+        <w:t>We will</w:t>
+      </w:r>
+      <w:r>
+        <w:t xml:space="preserve"> </w:t>
+      </w:r>
+      <w:r>
+        <w:t xml:space="preserve">effectively divide responsibilities </w:t>
+      </w:r>
+      <w:r>
+        <w:t xml:space="preserve">and </w:t>
+      </w:r>
+      <w:r>
+        <w:t>perform our respective tasks to create a functioning air cannon</w:t>
+      </w:r>
+    </w:p>
+    <w:p>
+      <w:pPr>
+        <w:pStyle w:val="ListParagraph"/>
+        <w:ind w:left="360"/>
+        <w:rPr>
+          <w:b/>
+          <w:bCs/>
+        </w:rPr>
+      </w:pPr>
+    </w:p>
+    <w:p>
+      <w:pPr>
+        <w:pStyle w:val="ListParagraph"/>
+        <w:numPr>
+          <w:ilvl w:val="0"/>
+          <w:numId w:val="10"/>
+        </w:numPr>
+        <w:rPr>
+          <w:b/>
+          <w:bCs/>
+        </w:rPr>
+      </w:pPr>
+      <w:r>
+        <w:rPr>
+          <w:b/>
+          <w:bCs/>
+        </w:rPr>
+        <w:t>SMART Goal:</w:t>
+      </w:r>
+    </w:p>
+    <w:p>
+      <w:pPr>
+        <w:pStyle w:val="paragraph"/>
+        <w:numPr>
+          <w:ilvl w:val="0"/>
+          <w:numId w:val="10"/>
+        </w:numPr>
+        <w:textAlignment w:val="baseline"/>
+        <w:rPr>
+          <w:rFonts w:ascii="Calibri" w:hAnsi="Calibri" w:cs="Calibri"/>
+          <w:sz w:val="22"/>
+          <w:szCs w:val="22"/>
+        </w:rPr>
+      </w:pPr>
+      <w:r>
+        <w:rPr>
+          <w:rStyle w:val="normaltextrun"/>
+          <w:rFonts w:ascii="Calibri" w:hAnsi="Calibri" w:cs="Calibri"/>
+          <w:b/>
+          <w:bCs/>
+          <w:color w:val="000000"/>
+          <w:sz w:val="22"/>
+          <w:szCs w:val="22"/>
+        </w:rPr>
+        <w:t>Specific:</w:t>
+      </w:r>
+      <w:r>
+        <w:rPr>
+          <w:rStyle w:val="normaltextrun"/>
+          <w:rFonts w:ascii="Calibri" w:hAnsi="Calibri" w:cs="Calibri"/>
+          <w:color w:val="000000"/>
+          <w:sz w:val="22"/>
+          <w:szCs w:val="22"/>
+        </w:rPr>
+        <w:t xml:space="preserve"> We will create a functioning air cannon by following instructions and working together</w:t>
+      </w:r>
+      <w:r>
+        <w:rPr>
+          <w:rStyle w:val="eop"/>
+          <w:rFonts w:ascii="Calibri" w:eastAsiaTheme="majorEastAsia" w:hAnsi="Calibri" w:cs="Calibri"/>
+          <w:color w:val="000000"/>
+          <w:sz w:val="22"/>
+          <w:szCs w:val="22"/>
+        </w:rPr>
+        <w:t> </w:t>
+      </w:r>
+    </w:p>
+    <w:p>
+      <w:pPr>
+        <w:pStyle w:val="paragraph"/>
+        <w:numPr>
+          <w:ilvl w:val="0"/>
+          <w:numId w:val="10"/>
+        </w:numPr>
+        <w:textAlignment w:val="baseline"/>
+        <w:rPr>
+          <w:rFonts w:ascii="Calibri" w:hAnsi="Calibri" w:cs="Calibri"/>
+          <w:sz w:val="22"/>
+          <w:szCs w:val="22"/>
+        </w:rPr>
+      </w:pPr>
+      <w:r>
+        <w:rPr>
+          <w:rStyle w:val="normaltextrun"/>
+          <w:rFonts w:ascii="Calibri" w:hAnsi="Calibri" w:cs="Calibri"/>
+          <w:b/>
+          <w:bCs/>
+          <w:color w:val="000000"/>
+          <w:sz w:val="22"/>
+          <w:szCs w:val="22"/>
+        </w:rPr>
+        <w:t>Measurable:</w:t>
+      </w:r>
+      <w:r>
+        <w:rPr>
+          <w:rStyle w:val="normaltextrun"/>
+          <w:rFonts w:ascii="Calibri" w:hAnsi="Calibri" w:cs="Calibri"/>
+          <w:color w:val="000000"/>
+          <w:sz w:val="22"/>
+          <w:szCs w:val="22"/>
+        </w:rPr>
+        <w:t xml:space="preserve"> Our cannon will be able to launch a projectile at least 30 feet</w:t>
+      </w:r>
+      <w:r>
+        <w:rPr>
+          <w:rStyle w:val="eop"/>
+          <w:rFonts w:ascii="Calibri" w:eastAsiaTheme="majorEastAsia" w:hAnsi="Calibri" w:cs="Calibri"/>
+          <w:color w:val="000000"/>
+          <w:sz w:val="22"/>
+          <w:szCs w:val="22"/>
+        </w:rPr>
+        <w:t> </w:t>
+      </w:r>
+    </w:p>
+    <w:p>
+      <w:pPr>
+        <w:pStyle w:val="paragraph"/>
+        <w:numPr>
+          <w:ilvl w:val="0"/>
+          <w:numId w:val="10"/>
+        </w:numPr>
+        <w:textAlignment w:val="baseline"/>
+        <w:rPr>
+          <w:rFonts w:ascii="Calibri" w:hAnsi="Calibri" w:cs="Calibri"/>
+          <w:sz w:val="22"/>
+          <w:szCs w:val="22"/>
+        </w:rPr>
+      </w:pPr>
+      <w:r>
+        <w:rPr>
+          <w:rStyle w:val="normaltextrun"/>
+          <w:rFonts w:ascii="Calibri" w:hAnsi="Calibri" w:cs="Calibri"/>
+          <w:b/>
+          <w:bCs/>
+          <w:color w:val="000000"/>
+          <w:sz w:val="22"/>
+          <w:szCs w:val="22"/>
         </w:rPr>
         <w:t>Attainable:</w:t>
       </w:r>
       <w:r>
+        <w:rPr>
+          <w:rStyle w:val="normaltextrun"/>
+          <w:rFonts w:ascii="Calibri" w:hAnsi="Calibri" w:cs="Calibri"/>
+          <w:color w:val="000000"/>
+          <w:sz w:val="22"/>
+          <w:szCs w:val="22"/>
+        </w:rPr>
         <w:t xml:space="preserve"> The goal of creating this cannon is attainable, as we have access to all the material and information we will need.</w:t>
       </w:r>
       <w:r>
-        <w:tab/>
+        <w:rPr>
+          <w:rStyle w:val="tabchar"/>
+          <w:rFonts w:ascii="Calibri" w:hAnsi="Calibri" w:cs="Calibri"/>
+          <w:color w:val="000000"/>
+          <w:sz w:val="22"/>
+          <w:szCs w:val="22"/>
+        </w:rPr>
+        <w:t xml:space="preserve"> </w:t>
+      </w:r>
+      <w:r>
+        <w:rPr>
+          <w:rStyle w:val="eop"/>
+          <w:rFonts w:ascii="Calibri" w:eastAsiaTheme="majorEastAsia" w:hAnsi="Calibri" w:cs="Calibri"/>
+          <w:color w:val="000000"/>
+          <w:sz w:val="22"/>
+          <w:szCs w:val="22"/>
+        </w:rPr>
+        <w:t> </w:t>
+      </w:r>
+    </w:p>
+    <w:p>
+      <w:pPr>
+        <w:pStyle w:val="paragraph"/>
+        <w:numPr>
+          <w:ilvl w:val="0"/>
+          <w:numId w:val="10"/>
+        </w:numPr>
+        <w:textAlignment w:val="baseline"/>
+        <w:rPr>
+          <w:rFonts w:ascii="Calibri" w:hAnsi="Calibri" w:cs="Calibri"/>
+          <w:sz w:val="22"/>
+          <w:szCs w:val="22"/>
+        </w:rPr>
+      </w:pPr>
+      <w:r>
+        <w:rPr>
+          <w:rStyle w:val="normaltextrun"/>
+          <w:rFonts w:ascii="Calibri" w:hAnsi="Calibri" w:cs="Calibri"/>
+          <w:b/>
+          <w:bCs/>
+          <w:color w:val="000000"/>
+          <w:sz w:val="22"/>
+          <w:szCs w:val="22"/>
+        </w:rPr>
+        <w:t xml:space="preserve">Relevant: </w:t>
+      </w:r>
+      <w:r>
+        <w:rPr>
+          <w:rStyle w:val="normaltextrun"/>
+          <w:rFonts w:ascii="Calibri" w:hAnsi="Calibri" w:cs="Calibri"/>
+          <w:color w:val="000000"/>
+          <w:sz w:val="22"/>
+          <w:szCs w:val="22"/>
+        </w:rPr>
+        <w:t>Our project is relevant to the ILO of becoming skilled collaborators, as our success will be wholly dependent on our ability to work with one another and follow instructions.</w:t>
+      </w:r>
+      <w:r>
+        <w:rPr>
+          <w:rStyle w:val="eop"/>
+          <w:rFonts w:ascii="Calibri" w:eastAsiaTheme="majorEastAsia" w:hAnsi="Calibri" w:cs="Calibri"/>
+          <w:color w:val="000000"/>
+          <w:sz w:val="22"/>
+          <w:szCs w:val="22"/>
+        </w:rPr>
+        <w:t> </w:t>
+      </w:r>
+    </w:p>
+    <w:p>
+      <w:pPr>
+        <w:pStyle w:val="paragraph"/>
+        <w:numPr>
+          <w:ilvl w:val="0"/>
+          <w:numId w:val="10"/>
+        </w:numPr>
+        <w:textAlignment w:val="baseline"/>
+        <w:rPr>
+          <w:rFonts w:ascii="Calibri" w:hAnsi="Calibri" w:cs="Calibri"/>
+          <w:sz w:val="22"/>
+          <w:szCs w:val="22"/>
+        </w:rPr>
+      </w:pPr>
+      <w:r>
+        <w:rPr>
+          <w:rStyle w:val="normaltextrun"/>
+          <w:rFonts w:ascii="Calibri" w:hAnsi="Calibri" w:cs="Calibri"/>
+          <w:b/>
+          <w:bCs/>
+          <w:color w:val="000000"/>
+          <w:sz w:val="22"/>
+          <w:szCs w:val="22"/>
+        </w:rPr>
+        <w:t>Timely:</w:t>
+      </w:r>
+      <w:r>
+        <w:rPr>
+          <w:rStyle w:val="tabchar"/>
+          <w:rFonts w:ascii="Calibri" w:hAnsi="Calibri" w:cs="Calibri"/>
+          <w:color w:val="000000"/>
+          <w:sz w:val="22"/>
+          <w:szCs w:val="22"/>
+        </w:rPr>
+        <w:t xml:space="preserve"> </w:t>
+      </w:r>
+      <w:r>
+        <w:rPr>
+          <w:rStyle w:val="normaltextrun"/>
+          <w:rFonts w:ascii="Calibri" w:hAnsi="Calibri" w:cs="Calibri"/>
+          <w:color w:val="000000"/>
+          <w:sz w:val="22"/>
+          <w:szCs w:val="22"/>
+        </w:rPr>
+        <w:t>We will be able to complete the project by the end of the</w:t>
+      </w:r>
+      <w:r>
+        <w:rPr>
+          <w:rStyle w:val="normaltextrun"/>
+          <w:rFonts w:ascii="Calibri" w:hAnsi="Calibri" w:cs="Calibri"/>
+          <w:b/>
+          <w:bCs/>
+          <w:color w:val="000000"/>
+          <w:sz w:val="22"/>
+          <w:szCs w:val="22"/>
+        </w:rPr>
+        <w:t xml:space="preserve"> </w:t>
+      </w:r>
+      <w:r>
+        <w:rPr>
+          <w:rStyle w:val="normaltextrun"/>
+          <w:rFonts w:ascii="Calibri" w:hAnsi="Calibri" w:cs="Calibri"/>
+          <w:color w:val="000000"/>
+          <w:sz w:val="22"/>
+          <w:szCs w:val="22"/>
+        </w:rPr>
+        <w:t>semester.</w:t>
+      </w:r>
+      <w:r>
+        <w:rPr>
+          <w:rStyle w:val="eop"/>
+          <w:rFonts w:ascii="Calibri" w:eastAsiaTheme="majorEastAsia" w:hAnsi="Calibri" w:cs="Calibri"/>
+          <w:color w:val="000000"/>
+          <w:sz w:val="22"/>
+          <w:szCs w:val="22"/>
+        </w:rPr>
+        <w:t> </w:t>
+      </w:r>
+    </w:p>
+    <w:p>
+      <w:pPr>
+        <w:pStyle w:val="ListParagraph"/>
+        <w:ind w:left="360"/>
+      </w:pPr>
+    </w:p>
+    <w:p>
+      <w:pPr>
+        <w:pStyle w:val="ListParagraph"/>
+        <w:numPr>
+          <w:ilvl w:val="0"/>
+          <w:numId w:val="10"/>
+        </w:numPr>
+        <w:rPr>
+          <w:b/>
+          <w:bCs/>
+        </w:rPr>
+      </w:pPr>
+      <w:r>
+        <w:rPr>
+          <w:b/>
+          <w:bCs/>
+        </w:rPr>
+        <w:t>Audience (</w:t>
+      </w:r>
+      <w:r>
+        <w:rPr>
+          <w:b/>
+          <w:bCs/>
+          <w:i/>
+          <w:iCs/>
+        </w:rPr>
+        <w:t xml:space="preserve">Who, What, Where, When, </w:t>
+      </w:r>
+      <w:proofErr w:type="gramStart"/>
+      <w:r>
+        <w:rPr>
+          <w:b/>
+          <w:bCs/>
+          <w:i/>
+          <w:iCs/>
+        </w:rPr>
+        <w:t>Why</w:t>
+      </w:r>
+      <w:proofErr w:type="gramEnd"/>
+      <w:r>
+        <w:rPr>
+          <w:b/>
+          <w:bCs/>
+          <w:i/>
+          <w:iCs/>
+        </w:rPr>
+        <w:t>, How</w:t>
+      </w:r>
+      <w:r>
+        <w:rPr>
+          <w:b/>
+          <w:bCs/>
+        </w:rPr>
+        <w:t>):</w:t>
       </w:r>
     </w:p>
     <w:p>
@@ -14168,43 +14650,146 @@
           <w:ilvl w:val="1"/>
           <w:numId w:val="10"/>
         </w:numPr>
-      </w:pPr>
-      <w:r>
-        <w:rPr>
-          <w:b/>
-          <w:bCs/>
-        </w:rPr>
-        <w:t xml:space="preserve">Relevant: </w:t>
-      </w:r>
-      <w:r>
-        <w:t>Our project is relevant</w:t>
-      </w:r>
-      <w:r>
-        <w:t xml:space="preserve"> to the</w:t>
-      </w:r>
-      <w:r>
-        <w:t xml:space="preserve"> ILO of </w:t>
-      </w:r>
-      <w:r>
-        <w:t>becoming</w:t>
-      </w:r>
-      <w:r>
-        <w:t xml:space="preserve"> skilled </w:t>
-      </w:r>
-      <w:r>
-        <w:t xml:space="preserve">collaborators, as </w:t>
-      </w:r>
-      <w:r>
-        <w:t>our success</w:t>
-      </w:r>
-      <w:r>
-        <w:t xml:space="preserve"> will </w:t>
-      </w:r>
-      <w:r>
-        <w:t xml:space="preserve">be wholly dependent on our ability </w:t>
-      </w:r>
-      <w:r>
-        <w:t>to work with one another.</w:t>
+        <w:rPr>
+          <w:b/>
+          <w:bCs/>
+        </w:rPr>
+      </w:pPr>
+      <w:r>
+        <w:t xml:space="preserve">Our group, </w:t>
+      </w:r>
+      <w:proofErr w:type="gramStart"/>
+      <w:r>
+        <w:t>Create</w:t>
+      </w:r>
+      <w:proofErr w:type="gramEnd"/>
+      <w:r>
+        <w:t xml:space="preserve"> a</w:t>
+      </w:r>
+      <w:r>
+        <w:t xml:space="preserve">n air cannon together, </w:t>
+      </w:r>
+      <w:r>
+        <w:t xml:space="preserve">meeting in person on campus or </w:t>
+      </w:r>
+      <w:r>
+        <w:t>someone’s</w:t>
+      </w:r>
+      <w:r>
+        <w:t xml:space="preserve"> apartment, </w:t>
+      </w:r>
+      <w:r>
+        <w:t xml:space="preserve">within 5-6 weeks, </w:t>
+      </w:r>
+      <w:r>
+        <w:t xml:space="preserve">to have a fun time </w:t>
+      </w:r>
+      <w:r>
+        <w:t xml:space="preserve">shooting potatoes, </w:t>
+      </w:r>
+      <w:r>
+        <w:t>using</w:t>
+      </w:r>
+      <w:r>
+        <w:t xml:space="preserve"> tools and materials to assemble the cannon </w:t>
+      </w:r>
+    </w:p>
+    <w:p>
+      <w:pPr>
+        <w:rPr>
+          <w:b/>
+          <w:bCs/>
+        </w:rPr>
+      </w:pPr>
+    </w:p>
+    <w:p>
+      <w:pPr>
+        <w:rPr>
+          <w:b/>
+          <w:bCs/>
+        </w:rPr>
+      </w:pPr>
+    </w:p>
+    <w:p>
+      <w:pPr>
+        <w:rPr>
+          <w:b/>
+          <w:bCs/>
+        </w:rPr>
+      </w:pPr>
+    </w:p>
+    <w:p>
+      <w:pPr>
+        <w:pStyle w:val="ListParagraph"/>
+        <w:numPr>
+          <w:ilvl w:val="0"/>
+          <w:numId w:val="10"/>
+        </w:numPr>
+        <w:rPr>
+          <w:b/>
+          <w:bCs/>
+        </w:rPr>
+      </w:pPr>
+      <w:r>
+        <w:rPr>
+          <w:b/>
+          <w:bCs/>
+        </w:rPr>
+        <w:lastRenderedPageBreak/>
+        <w:t>Roles and Responsibilities:</w:t>
+      </w:r>
+    </w:p>
+    <w:p>
+      <w:pPr>
+        <w:pStyle w:val="ListParagraph"/>
+        <w:ind w:firstLine="720"/>
+        <w:rPr>
+          <w:b/>
+          <w:bCs/>
+        </w:rPr>
+      </w:pPr>
+      <w:r>
+        <w:rPr>
+          <w:b/>
+          <w:bCs/>
+        </w:rPr>
+        <w:t xml:space="preserve">Role </w:t>
+      </w:r>
+      <w:r>
+        <w:rPr>
+          <w:b/>
+          <w:bCs/>
+        </w:rPr>
+        <w:tab/>
+      </w:r>
+      <w:r>
+        <w:rPr>
+          <w:b/>
+          <w:bCs/>
+        </w:rPr>
+        <w:tab/>
+      </w:r>
+      <w:r>
+        <w:rPr>
+          <w:b/>
+          <w:bCs/>
+        </w:rPr>
+        <w:tab/>
+      </w:r>
+      <w:r>
+        <w:rPr>
+          <w:b/>
+          <w:bCs/>
+        </w:rPr>
+        <w:tab/>
+      </w:r>
+      <w:r>
+        <w:rPr>
+          <w:b/>
+          <w:bCs/>
+        </w:rPr>
+        <w:tab/>
+        <w:t>Responsibilities</w:t>
       </w:r>
     </w:p>
     <w:p>
@@ -14214,65 +14799,180 @@
           <w:ilvl w:val="1"/>
           <w:numId w:val="10"/>
         </w:numPr>
-      </w:pPr>
-      <w:r>
-        <w:rPr>
-          <w:b/>
-          <w:bCs/>
-        </w:rPr>
-        <w:t>Timely:</w:t>
+        <w:rPr>
+          <w:b/>
+          <w:bCs/>
+        </w:rPr>
+      </w:pPr>
+      <w:r>
+        <w:rPr>
+          <w:b/>
+          <w:bCs/>
+        </w:rPr>
+        <w:t>1: Canon assembler</w:t>
       </w:r>
       <w:r>
         <w:tab/>
       </w:r>
       <w:r>
-        <w:t xml:space="preserve">We will be able to complete the project by the end of the </w:t>
-      </w:r>
-      <w:r>
-        <w:t>semester</w:t>
-      </w:r>
-      <w:r>
-        <w:t>.</w:t>
-      </w:r>
-    </w:p>
-    <w:p>
-      <w:pPr>
-        <w:pStyle w:val="ListParagraph"/>
-        <w:ind w:left="360"/>
-        <w:rPr>
-          <w:b/>
-          <w:bCs/>
-        </w:rPr>
-      </w:pPr>
-      <w:r>
-        <w:rPr>
-          <w:b/>
-          <w:bCs/>
-          <w:i/>
-          <w:iCs/>
-        </w:rPr>
-        <w:t>Summary</w:t>
-      </w:r>
-      <w:r>
-        <w:t xml:space="preserve">: </w:t>
-      </w:r>
-      <w:r>
         <w:tab/>
       </w:r>
       <w:r>
-        <w:t>We will work together to create an air cannon.</w:t>
-      </w:r>
-    </w:p>
-    <w:p>
-      <w:pPr>
-        <w:pStyle w:val="ListParagraph"/>
-        <w:ind w:left="360"/>
-      </w:pPr>
-    </w:p>
-    <w:p>
-      <w:pPr>
-        <w:pStyle w:val="ListParagraph"/>
-        <w:ind w:left="360"/>
+        <w:tab/>
+      </w:r>
+      <w:r>
+        <w:tab/>
+      </w:r>
+      <w:r>
+        <w:t>Assembles the cannon.</w:t>
+      </w:r>
+    </w:p>
+    <w:p>
+      <w:pPr>
+        <w:pStyle w:val="ListParagraph"/>
+        <w:numPr>
+          <w:ilvl w:val="1"/>
+          <w:numId w:val="10"/>
+        </w:numPr>
+        <w:rPr>
+          <w:b/>
+          <w:bCs/>
+        </w:rPr>
+      </w:pPr>
+      <w:r>
+        <w:rPr>
+          <w:b/>
+          <w:bCs/>
+        </w:rPr>
+        <w:t>2: Instruction Giver</w:t>
+      </w:r>
+      <w:r>
+        <w:tab/>
+      </w:r>
+      <w:r>
+        <w:tab/>
+      </w:r>
+      <w:r>
+        <w:tab/>
+      </w:r>
+      <w:r>
+        <w:tab/>
+      </w:r>
+      <w:r>
+        <w:t>Watches video and provides instruction.</w:t>
+      </w:r>
+    </w:p>
+    <w:p>
+      <w:pPr>
+        <w:pStyle w:val="ListParagraph"/>
+        <w:numPr>
+          <w:ilvl w:val="1"/>
+          <w:numId w:val="10"/>
+        </w:numPr>
+        <w:rPr>
+          <w:rFonts w:eastAsiaTheme="minorEastAsia"/>
+        </w:rPr>
+      </w:pPr>
+      <w:r>
+        <w:rPr>
+          <w:b/>
+          <w:bCs/>
+        </w:rPr>
+        <w:t>3: Driver</w:t>
+      </w:r>
+      <w:r>
+        <w:tab/>
+      </w:r>
+      <w:r>
+        <w:tab/>
+      </w:r>
+      <w:r>
+        <w:tab/>
+      </w:r>
+      <w:r>
+        <w:tab/>
+      </w:r>
+      <w:r>
+        <w:tab/>
+      </w:r>
+      <w:r>
+        <w:t xml:space="preserve">Driving to obtain parts and take other members </w:t>
+      </w:r>
+      <w:r>
+        <w:tab/>
+      </w:r>
+      <w:r>
+        <w:tab/>
+      </w:r>
+      <w:r>
+        <w:tab/>
+      </w:r>
+      <w:r>
+        <w:tab/>
+      </w:r>
+      <w:r>
+        <w:tab/>
+      </w:r>
+      <w:r>
+        <w:tab/>
+      </w:r>
+      <w:r>
+        <w:t>to testing destination</w:t>
+      </w:r>
+    </w:p>
+    <w:p>
+      <w:pPr>
+        <w:pStyle w:val="ListParagraph"/>
+        <w:numPr>
+          <w:ilvl w:val="1"/>
+          <w:numId w:val="10"/>
+        </w:numPr>
+        <w:rPr>
+          <w:b/>
+          <w:bCs/>
+        </w:rPr>
+      </w:pPr>
+      <w:r>
+        <w:rPr>
+          <w:b/>
+          <w:bCs/>
+        </w:rPr>
+        <w:t>4: Part Buyer</w:t>
+      </w:r>
+      <w:r>
+        <w:tab/>
+      </w:r>
+      <w:r>
+        <w:tab/>
+      </w:r>
+      <w:r>
+        <w:tab/>
+      </w:r>
+      <w:r>
+        <w:tab/>
+      </w:r>
+      <w:r>
+        <w:tab/>
+      </w:r>
+      <w:r>
+        <w:t>Responsible for funds</w:t>
+      </w:r>
+      <w:r>
+        <w:tab/>
+      </w:r>
+      <w:r>
+        <w:tab/>
+      </w:r>
+      <w:r>
+        <w:tab/>
+      </w:r>
+    </w:p>
+    <w:p>
+      <w:pPr>
+        <w:rPr>
+          <w:b/>
+          <w:bCs/>
+        </w:rPr>
       </w:pPr>
     </w:p>
     <w:p>
@@ -14292,23 +14992,147 @@
           <w:b/>
           <w:bCs/>
         </w:rPr>
-        <w:t>Audience (</w:t>
-      </w:r>
-      <w:r>
-        <w:rPr>
-          <w:b/>
-          <w:bCs/>
-          <w:i/>
-          <w:iCs/>
-        </w:rPr>
-        <w:t>Who, What, Where, When, Why, How</w:t>
-      </w:r>
-      <w:r>
-        <w:rPr>
-          <w:b/>
-          <w:bCs/>
-        </w:rPr>
-        <w:t>):</w:t>
+        <w:t>Milestones</w:t>
+      </w:r>
+    </w:p>
+    <w:p>
+      <w:pPr>
+        <w:pStyle w:val="ListParagraph"/>
+        <w:numPr>
+          <w:ilvl w:val="0"/>
+          <w:numId w:val="1"/>
+        </w:numPr>
+        <w:rPr>
+          <w:rFonts w:eastAsiaTheme="minorEastAsia"/>
+          <w:b/>
+          <w:bCs/>
+        </w:rPr>
+      </w:pPr>
+      <w:r>
+        <w:rPr>
+          <w:b/>
+          <w:bCs/>
+        </w:rPr>
+        <w:t>Find instructions and part list for air-cannon</w:t>
+      </w:r>
+    </w:p>
+    <w:p>
+      <w:pPr>
+        <w:pStyle w:val="ListParagraph"/>
+        <w:numPr>
+          <w:ilvl w:val="0"/>
+          <w:numId w:val="1"/>
+        </w:numPr>
+        <w:rPr>
+          <w:b/>
+          <w:bCs/>
+        </w:rPr>
+      </w:pPr>
+      <w:r>
+        <w:rPr>
+          <w:b/>
+          <w:bCs/>
+        </w:rPr>
+        <w:t>Set up date to construct and test air-cannon</w:t>
+      </w:r>
+    </w:p>
+    <w:p>
+      <w:pPr>
+        <w:pStyle w:val="ListParagraph"/>
+        <w:numPr>
+          <w:ilvl w:val="0"/>
+          <w:numId w:val="1"/>
+        </w:numPr>
+        <w:rPr>
+          <w:b/>
+          <w:bCs/>
+        </w:rPr>
+      </w:pPr>
+      <w:r>
+        <w:rPr>
+          <w:b/>
+          <w:bCs/>
+        </w:rPr>
+        <w:t>Arrive at designated meeting spot</w:t>
+      </w:r>
+    </w:p>
+    <w:p>
+      <w:pPr>
+        <w:pStyle w:val="ListParagraph"/>
+        <w:numPr>
+          <w:ilvl w:val="0"/>
+          <w:numId w:val="1"/>
+        </w:numPr>
+        <w:rPr>
+          <w:b/>
+          <w:bCs/>
+        </w:rPr>
+      </w:pPr>
+      <w:r>
+        <w:rPr>
+          <w:b/>
+          <w:bCs/>
+        </w:rPr>
+        <w:t>Obtain parts</w:t>
+      </w:r>
+    </w:p>
+    <w:p>
+      <w:pPr>
+        <w:pStyle w:val="ListParagraph"/>
+        <w:numPr>
+          <w:ilvl w:val="0"/>
+          <w:numId w:val="1"/>
+        </w:numPr>
+        <w:rPr>
+          <w:b/>
+          <w:bCs/>
+        </w:rPr>
+      </w:pPr>
+      <w:r>
+        <w:rPr>
+          <w:b/>
+          <w:bCs/>
+        </w:rPr>
+        <w:t>Construct air-cannon</w:t>
+      </w:r>
+    </w:p>
+    <w:p>
+      <w:pPr>
+        <w:pStyle w:val="ListParagraph"/>
+        <w:numPr>
+          <w:ilvl w:val="0"/>
+          <w:numId w:val="1"/>
+        </w:numPr>
+        <w:rPr>
+          <w:b/>
+          <w:bCs/>
+        </w:rPr>
+      </w:pPr>
+      <w:r>
+        <w:rPr>
+          <w:b/>
+          <w:bCs/>
+        </w:rPr>
+        <w:t>Test functionality of air-cannon</w:t>
+      </w:r>
+    </w:p>
+    <w:p>
+      <w:pPr>
+        <w:pStyle w:val="ListParagraph"/>
+        <w:numPr>
+          <w:ilvl w:val="0"/>
+          <w:numId w:val="10"/>
+        </w:numPr>
+      </w:pPr>
+      <w:r>
+        <w:rPr>
+          <w:b/>
+          <w:bCs/>
+        </w:rPr>
+        <w:t>Instructor Improvements Suggestions</w:t>
+      </w:r>
+      <w:r>
+        <w:t xml:space="preserve">: </w:t>
       </w:r>
     </w:p>
     <w:p>
@@ -14318,143 +15142,9 @@
           <w:ilvl w:val="1"/>
           <w:numId w:val="10"/>
         </w:numPr>
-        <w:rPr>
-          <w:b/>
-          <w:bCs/>
-        </w:rPr>
-      </w:pPr>
-      <w:r>
-        <w:t>Our group, Create a</w:t>
-      </w:r>
-      <w:r>
-        <w:t xml:space="preserve">n air cannon together, </w:t>
-      </w:r>
-      <w:r>
-        <w:t xml:space="preserve">meeting in person on campus or </w:t>
-      </w:r>
-      <w:r>
-        <w:t>someone’s</w:t>
-      </w:r>
-      <w:r>
-        <w:t xml:space="preserve"> apartment, </w:t>
-      </w:r>
-      <w:r>
-        <w:t xml:space="preserve">within 5-6 weeks, </w:t>
-      </w:r>
-      <w:r>
-        <w:t xml:space="preserve">to have a fun time </w:t>
-      </w:r>
-      <w:r>
-        <w:t xml:space="preserve">shooting potatoes, </w:t>
-      </w:r>
-      <w:r>
-        <w:t>using</w:t>
-      </w:r>
-      <w:r>
-        <w:t xml:space="preserve"> tools and materials to assemble the cannon </w:t>
-      </w:r>
-    </w:p>
-    <w:p>
-      <w:pPr>
-        <w:rPr>
-          <w:b/>
-          <w:bCs/>
-        </w:rPr>
-      </w:pPr>
-    </w:p>
-    <w:p>
-      <w:pPr>
-        <w:rPr>
-          <w:b/>
-          <w:bCs/>
-        </w:rPr>
-      </w:pPr>
-    </w:p>
-    <w:p>
-      <w:pPr>
-        <w:rPr>
-          <w:b/>
-          <w:bCs/>
-        </w:rPr>
-      </w:pPr>
-    </w:p>
-    <w:p>
-      <w:pPr>
-        <w:pStyle w:val="ListParagraph"/>
-        <w:numPr>
-          <w:ilvl w:val="0"/>
-          <w:numId w:val="10"/>
-        </w:numPr>
-        <w:rPr>
-          <w:b/>
-          <w:bCs/>
-        </w:rPr>
-      </w:pPr>
-      <w:r>
-        <w:rPr>
-          <w:b/>
-          <w:bCs/>
-        </w:rPr>
-        <w:t>Roles and Responsibilities:</w:t>
-      </w:r>
-    </w:p>
-    <w:p>
-      <w:pPr>
-        <w:pStyle w:val="ListParagraph"/>
-        <w:ind w:firstLine="720"/>
-        <w:rPr>
-          <w:b/>
-          <w:bCs/>
-        </w:rPr>
-      </w:pPr>
-      <w:r>
-        <w:rPr>
-          <w:b/>
-          <w:bCs/>
-        </w:rPr>
-        <w:t xml:space="preserve">Role </w:t>
-      </w:r>
-      <w:r>
-        <w:rPr>
-          <w:b/>
-          <w:bCs/>
-        </w:rPr>
-        <w:tab/>
-      </w:r>
-      <w:r>
-        <w:rPr>
-          <w:b/>
-          <w:bCs/>
-        </w:rPr>
-        <w:tab/>
-      </w:r>
-      <w:r>
-        <w:rPr>
-          <w:b/>
-          <w:bCs/>
-        </w:rPr>
-        <w:tab/>
-      </w:r>
-      <w:r>
-        <w:rPr>
-          <w:b/>
-          <w:bCs/>
-        </w:rPr>
-        <w:tab/>
-      </w:r>
-      <w:r>
-        <w:rPr>
-          <w:b/>
-          <w:bCs/>
-        </w:rPr>
-        <w:tab/>
-      </w:r>
-      <w:r>
-        <w:rPr>
-          <w:b/>
-          <w:bCs/>
-        </w:rPr>
-        <w:t>Responsibilities</w:t>
+      </w:pPr>
+      <w:r>
+        <w:t>_________________________________________________________</w:t>
       </w:r>
     </w:p>
     <w:p>
@@ -14464,420 +15154,39 @@
           <w:ilvl w:val="1"/>
           <w:numId w:val="10"/>
         </w:numPr>
-        <w:rPr>
-          <w:b/>
-          <w:bCs/>
-        </w:rPr>
-      </w:pPr>
-      <w:r>
-        <w:rPr>
-          <w:b/>
-          <w:bCs/>
-        </w:rPr>
-        <w:t>1: Canon assembler</w:t>
+      </w:pPr>
+      <w:r>
+        <w:t>__________________________________________________________</w:t>
+      </w:r>
+    </w:p>
+    <w:p>
+      <w:pPr>
+        <w:pStyle w:val="ListParagraph"/>
+      </w:pPr>
+      <w:proofErr w:type="gramStart"/>
+      <w:r>
+        <w:t>[ ]</w:t>
+      </w:r>
+      <w:proofErr w:type="gramEnd"/>
+      <w:r>
+        <w:t xml:space="preserve"> </w:t>
+      </w:r>
+      <w:r>
+        <w:rPr>
+          <w:b/>
+          <w:bCs/>
+        </w:rPr>
+        <w:t>Approved</w:t>
       </w:r>
       <w:r>
         <w:tab/>
-      </w:r>
-      <w:r>
-        <w:tab/>
-      </w:r>
-      <w:r>
-        <w:tab/>
-      </w:r>
-      <w:r>
-        <w:tab/>
-      </w:r>
-      <w:r>
-        <w:t>Assembles the cannon.</w:t>
-      </w:r>
-    </w:p>
-    <w:p>
-      <w:pPr>
-        <w:pStyle w:val="ListParagraph"/>
-        <w:numPr>
-          <w:ilvl w:val="1"/>
-          <w:numId w:val="10"/>
-        </w:numPr>
-        <w:rPr>
-          <w:b w:val="1"/>
-          <w:bCs w:val="1"/>
-        </w:rPr>
-      </w:pPr>
-      <w:r>
-        <w:rPr>
-          <w:b w:val="1"/>
-          <w:bCs w:val="1"/>
-        </w:rPr>
-        <w:t>2: Instruction Giver</w:t>
-      </w:r>
-      <w:r>
-        <w:tab/>
-      </w:r>
-      <w:r>
-        <w:tab/>
-      </w:r>
-      <w:r>
-        <w:tab/>
-      </w:r>
-      <w:r>
-        <w:tab/>
-      </w:r>
-      <w:r>
-        <w:rPr/>
-        <w:t xml:space="preserve">Watches </w:t>
-      </w:r>
-      <w:proofErr w:type="gramStart"/>
-      <w:r>
-        <w:rPr/>
-        <w:t>video</w:t>
-      </w:r>
-      <w:proofErr w:type="gramEnd"/>
-      <w:r>
-        <w:rPr/>
-        <w:t xml:space="preserve"> and</w:t>
-      </w:r>
-      <w:r>
-        <w:rPr/>
-        <w:t xml:space="preserve"> </w:t>
-      </w:r>
-      <w:proofErr w:type="gramStart"/>
-      <w:r>
-        <w:rPr/>
-        <w:t>provide</w:t>
-      </w:r>
-      <w:r>
-        <w:rPr/>
-        <w:t>s</w:t>
-      </w:r>
-      <w:proofErr w:type="gramEnd"/>
-      <w:r>
-        <w:rPr/>
-        <w:t xml:space="preserve"> instruction.</w:t>
-      </w:r>
-    </w:p>
-    <w:p>
-      <w:pPr>
-        <w:pStyle w:val="ListParagraph"/>
-        <w:numPr>
-          <w:ilvl w:val="1"/>
-          <w:numId w:val="10"/>
-        </w:numPr>
-        <w:rPr>
-          <w:rFonts w:eastAsiaTheme="minorEastAsia"/>
-        </w:rPr>
-      </w:pPr>
-      <w:r>
-        <w:rPr>
-          <w:b/>
-          <w:bCs/>
-        </w:rPr>
-        <w:t>3: Driver</w:t>
-      </w:r>
-      <w:r>
-        <w:tab/>
-      </w:r>
-      <w:r>
-        <w:tab/>
-      </w:r>
-      <w:r>
-        <w:tab/>
-      </w:r>
-      <w:r>
-        <w:tab/>
-      </w:r>
-      <w:r>
-        <w:tab/>
-      </w:r>
-      <w:r>
-        <w:t xml:space="preserve">Driving to obtain parts and take other members </w:t>
-      </w:r>
-      <w:r>
-        <w:tab/>
-      </w:r>
-      <w:r>
-        <w:tab/>
-      </w:r>
-      <w:r>
-        <w:tab/>
-      </w:r>
-      <w:r>
-        <w:tab/>
-      </w:r>
-      <w:r>
-        <w:tab/>
-      </w:r>
-      <w:r>
-        <w:tab/>
-      </w:r>
-      <w:r>
-        <w:t>to testing destination</w:t>
-      </w:r>
-    </w:p>
-    <w:p>
-      <w:pPr>
-        <w:pStyle w:val="ListParagraph"/>
-        <w:numPr>
-          <w:ilvl w:val="1"/>
-          <w:numId w:val="10"/>
-        </w:numPr>
-        <w:rPr>
-          <w:b/>
-          <w:bCs/>
-        </w:rPr>
-      </w:pPr>
-      <w:r>
-        <w:rPr>
-          <w:b/>
-          <w:bCs/>
-        </w:rPr>
-        <w:t>4: Part Buyer</w:t>
-      </w:r>
-      <w:r>
-        <w:tab/>
-      </w:r>
-      <w:r>
-        <w:tab/>
-      </w:r>
-      <w:r>
-        <w:tab/>
-      </w:r>
-      <w:r>
-        <w:tab/>
-      </w:r>
-      <w:r>
-        <w:tab/>
-      </w:r>
-      <w:r>
-        <w:t>Responsible for funds</w:t>
-      </w:r>
-      <w:r>
-        <w:tab/>
-      </w:r>
-      <w:r>
-        <w:tab/>
-      </w:r>
-      <w:r>
-        <w:tab/>
-      </w:r>
-    </w:p>
-    <w:p>
-      <w:pPr>
-        <w:rPr>
-          <w:b/>
-          <w:bCs/>
-        </w:rPr>
-      </w:pPr>
-    </w:p>
-    <w:p>
-      <w:pPr>
-        <w:pStyle w:val="ListParagraph"/>
-        <w:numPr>
-          <w:ilvl w:val="0"/>
-          <w:numId w:val="10"/>
-        </w:numPr>
-        <w:rPr>
-          <w:b/>
-          <w:bCs/>
-        </w:rPr>
-      </w:pPr>
-      <w:r>
-        <w:rPr>
-          <w:b/>
-          <w:bCs/>
-        </w:rPr>
-        <w:t>Milestones</w:t>
-      </w:r>
-    </w:p>
-    <w:p>
-      <w:pPr>
-        <w:pStyle w:val="ListParagraph"/>
-        <w:numPr>
-          <w:ilvl w:val="0"/>
-          <w:numId w:val="1"/>
-        </w:numPr>
-        <w:rPr>
-          <w:rFonts w:eastAsiaTheme="minorEastAsia"/>
-          <w:b/>
-          <w:bCs/>
-        </w:rPr>
-      </w:pPr>
-      <w:r>
-        <w:rPr>
-          <w:b/>
-          <w:bCs/>
-        </w:rPr>
-        <w:t>Find instructions and part list for air-cannon</w:t>
-      </w:r>
-    </w:p>
-    <w:p>
-      <w:pPr>
-        <w:pStyle w:val="ListParagraph"/>
-        <w:numPr>
-          <w:ilvl w:val="0"/>
-          <w:numId w:val="1"/>
-        </w:numPr>
-        <w:rPr>
-          <w:b/>
-          <w:bCs/>
-        </w:rPr>
-      </w:pPr>
-      <w:r>
-        <w:rPr>
-          <w:b/>
-          <w:bCs/>
-        </w:rPr>
-        <w:t>Set up date to construct and test air-cannon</w:t>
-      </w:r>
-    </w:p>
-    <w:p>
-      <w:pPr>
-        <w:pStyle w:val="ListParagraph"/>
-        <w:numPr>
-          <w:ilvl w:val="0"/>
-          <w:numId w:val="1"/>
-        </w:numPr>
-        <w:rPr>
-          <w:b/>
-          <w:bCs/>
-        </w:rPr>
-      </w:pPr>
-      <w:r>
-        <w:rPr>
-          <w:b/>
-          <w:bCs/>
-        </w:rPr>
-        <w:t>Arrive at designated meeting spot</w:t>
-      </w:r>
-    </w:p>
-    <w:p>
-      <w:pPr>
-        <w:pStyle w:val="ListParagraph"/>
-        <w:numPr>
-          <w:ilvl w:val="0"/>
-          <w:numId w:val="1"/>
-        </w:numPr>
-        <w:rPr>
-          <w:b w:val="1"/>
-          <w:bCs w:val="1"/>
-        </w:rPr>
-      </w:pPr>
-      <w:r>
-        <w:rPr>
-          <w:b w:val="1"/>
-          <w:bCs w:val="1"/>
-        </w:rPr>
-        <w:t>Obtain parts</w:t>
-      </w:r>
-    </w:p>
-    <w:p>
-      <w:pPr>
-        <w:pStyle w:val="ListParagraph"/>
-        <w:numPr>
-          <w:ilvl w:val="0"/>
-          <w:numId w:val="1"/>
-        </w:numPr>
-        <w:rPr>
-          <w:b w:val="1"/>
-          <w:bCs w:val="1"/>
-        </w:rPr>
-      </w:pPr>
-      <w:r>
-        <w:rPr>
-          <w:b w:val="1"/>
-          <w:bCs w:val="1"/>
-        </w:rPr>
-        <w:t>Construct air-cannon</w:t>
-      </w:r>
-    </w:p>
-    <w:p>
-      <w:pPr>
-        <w:pStyle w:val="ListParagraph"/>
-        <w:numPr>
-          <w:ilvl w:val="0"/>
-          <w:numId w:val="1"/>
-        </w:numPr>
-        <w:rPr>
-          <w:b w:val="1"/>
-          <w:bCs w:val="1"/>
-        </w:rPr>
-      </w:pPr>
-      <w:r>
-        <w:rPr>
-          <w:b w:val="1"/>
-          <w:bCs w:val="1"/>
-        </w:rPr>
-        <w:t>Test functionality of air-cannon</w:t>
-      </w:r>
-    </w:p>
-    <w:p>
-      <w:pPr>
-        <w:pStyle w:val="ListParagraph"/>
-        <w:numPr>
-          <w:ilvl w:val="0"/>
-          <w:numId w:val="10"/>
-        </w:numPr>
-      </w:pPr>
-      <w:r>
-        <w:rPr>
-          <w:b/>
-          <w:bCs/>
-        </w:rPr>
-        <w:t>Instructor Improvements Suggestions</w:t>
-      </w:r>
-      <w:r>
-        <w:t xml:space="preserve">: </w:t>
-      </w:r>
-    </w:p>
-    <w:p>
-      <w:pPr>
-        <w:pStyle w:val="ListParagraph"/>
-        <w:numPr>
-          <w:ilvl w:val="1"/>
-          <w:numId w:val="10"/>
-        </w:numPr>
-      </w:pPr>
-      <w:r>
-        <w:t>_________________________________________________________</w:t>
-      </w:r>
-    </w:p>
-    <w:p>
-      <w:pPr>
-        <w:pStyle w:val="ListParagraph"/>
-        <w:numPr>
-          <w:ilvl w:val="1"/>
-          <w:numId w:val="10"/>
-        </w:numPr>
-      </w:pPr>
-      <w:r>
-        <w:t>__________________________________________________________</w:t>
-      </w:r>
-    </w:p>
-    <w:p>
-      <w:pPr>
-        <w:pStyle w:val="ListParagraph"/>
-      </w:pPr>
-      <w:r>
-        <w:t xml:space="preserve">[ ] </w:t>
-      </w:r>
-      <w:r>
-        <w:rPr>
-          <w:b/>
-          <w:bCs/>
-        </w:rPr>
-        <w:t>Approved</w:t>
-      </w:r>
-      <w:r>
-        <w:tab/>
-      </w:r>
-      <w:r>
         <w:t>Date: __________________</w:t>
       </w:r>
     </w:p>
     <w:sectPr>
       <w:headerReference w:type="default" r:id="rId54"/>
       <w:footerReference w:type="default" r:id="rId55"/>
-      <w:pgSz w:w="12240" w:h="15840" w:orient="portrait"/>
+      <w:pgSz w:w="12240" w:h="15840"/>
       <w:pgMar w:top="1440" w:right="1440" w:bottom="1440" w:left="1440" w:header="720" w:footer="720" w:gutter="0"/>
       <w:cols w:space="720"/>
       <w:docGrid w:linePitch="360"/>
@@ -14986,6 +15295,7 @@
         <w:docPartUnique/>
       </w:docPartObj>
     </w:sdtPr>
+    <w:sdtEndPr/>
     <w:sdtContent>
       <w:p>
         <w:pPr>
@@ -15103,12 +15413,6 @@
             <w:szCs w:val="24"/>
           </w:rPr>
           <w:tab/>
-        </w:r>
-        <w:r>
-          <w:rPr>
-            <w:sz w:val="24"/>
-            <w:szCs w:val="24"/>
-          </w:rPr>
           <w:t>R</w:t>
         </w:r>
         <w:r>
@@ -15187,7 +15491,7 @@
         <w:ind w:left="720" w:hanging="360"/>
       </w:pPr>
       <w:rPr>
-        <w:rFonts w:hint="default" w:ascii="Symbol" w:hAnsi="Symbol" w:eastAsiaTheme="minorHAnsi" w:cstheme="minorBidi"/>
+        <w:rFonts w:ascii="Symbol" w:eastAsiaTheme="minorHAnsi" w:hAnsi="Symbol" w:cstheme="minorBidi" w:hint="default"/>
       </w:rPr>
     </w:lvl>
     <w:lvl w:ilvl="1" w:tplc="04090003">
@@ -15199,7 +15503,7 @@
         <w:ind w:left="1440" w:hanging="360"/>
       </w:pPr>
       <w:rPr>
-        <w:rFonts w:hint="default" w:ascii="Courier New" w:hAnsi="Courier New" w:cs="Courier New"/>
+        <w:rFonts w:ascii="Courier New" w:hAnsi="Courier New" w:cs="Courier New" w:hint="default"/>
       </w:rPr>
     </w:lvl>
     <w:lvl w:ilvl="2" w:tplc="04090005" w:tentative="1">
@@ -15211,7 +15515,7 @@
         <w:ind w:left="2160" w:hanging="360"/>
       </w:pPr>
       <w:rPr>
-        <w:rFonts w:hint="default" w:ascii="Wingdings" w:hAnsi="Wingdings"/>
+        <w:rFonts w:ascii="Wingdings" w:hAnsi="Wingdings" w:hint="default"/>
       </w:rPr>
     </w:lvl>
     <w:lvl w:ilvl="3" w:tplc="04090001" w:tentative="1">
@@ -15223,7 +15527,7 @@
         <w:ind w:left="2880" w:hanging="360"/>
       </w:pPr>
       <w:rPr>
-        <w:rFonts w:hint="default" w:ascii="Symbol" w:hAnsi="Symbol"/>
+        <w:rFonts w:ascii="Symbol" w:hAnsi="Symbol" w:hint="default"/>
       </w:rPr>
     </w:lvl>
     <w:lvl w:ilvl="4" w:tplc="04090003" w:tentative="1">
@@ -15235,7 +15539,7 @@
         <w:ind w:left="3600" w:hanging="360"/>
       </w:pPr>
       <w:rPr>
-        <w:rFonts w:hint="default" w:ascii="Courier New" w:hAnsi="Courier New" w:cs="Courier New"/>
+        <w:rFonts w:ascii="Courier New" w:hAnsi="Courier New" w:cs="Courier New" w:hint="default"/>
       </w:rPr>
     </w:lvl>
     <w:lvl w:ilvl="5" w:tplc="04090005" w:tentative="1">
@@ -15247,7 +15551,7 @@
         <w:ind w:left="4320" w:hanging="360"/>
       </w:pPr>
       <w:rPr>
-        <w:rFonts w:hint="default" w:ascii="Wingdings" w:hAnsi="Wingdings"/>
+        <w:rFonts w:ascii="Wingdings" w:hAnsi="Wingdings" w:hint="default"/>
       </w:rPr>
     </w:lvl>
     <w:lvl w:ilvl="6" w:tplc="04090001" w:tentative="1">
@@ -15259,7 +15563,7 @@
         <w:ind w:left="5040" w:hanging="360"/>
       </w:pPr>
       <w:rPr>
-        <w:rFonts w:hint="default" w:ascii="Symbol" w:hAnsi="Symbol"/>
+        <w:rFonts w:ascii="Symbol" w:hAnsi="Symbol" w:hint="default"/>
       </w:rPr>
     </w:lvl>
     <w:lvl w:ilvl="7" w:tplc="04090003" w:tentative="1">
@@ -15271,7 +15575,7 @@
         <w:ind w:left="5760" w:hanging="360"/>
       </w:pPr>
       <w:rPr>
-        <w:rFonts w:hint="default" w:ascii="Courier New" w:hAnsi="Courier New" w:cs="Courier New"/>
+        <w:rFonts w:ascii="Courier New" w:hAnsi="Courier New" w:cs="Courier New" w:hint="default"/>
       </w:rPr>
     </w:lvl>
     <w:lvl w:ilvl="8" w:tplc="04090005" w:tentative="1">
@@ -15283,7 +15587,7 @@
         <w:ind w:left="6480" w:hanging="360"/>
       </w:pPr>
       <w:rPr>
-        <w:rFonts w:hint="default" w:ascii="Wingdings" w:hAnsi="Wingdings"/>
+        <w:rFonts w:ascii="Wingdings" w:hAnsi="Wingdings" w:hint="default"/>
       </w:rPr>
     </w:lvl>
   </w:abstractNum>
@@ -15299,7 +15603,7 @@
         <w:ind w:left="720" w:hanging="360"/>
       </w:pPr>
       <w:rPr>
-        <w:rFonts w:hint="default" w:ascii="Symbol" w:hAnsi="Symbol" w:eastAsiaTheme="minorHAnsi" w:cstheme="minorBidi"/>
+        <w:rFonts w:ascii="Symbol" w:eastAsiaTheme="minorHAnsi" w:hAnsi="Symbol" w:cstheme="minorBidi" w:hint="default"/>
       </w:rPr>
     </w:lvl>
     <w:lvl w:ilvl="1" w:tplc="04090003">
@@ -15311,7 +15615,7 @@
         <w:ind w:left="1440" w:hanging="360"/>
       </w:pPr>
       <w:rPr>
-        <w:rFonts w:hint="default" w:ascii="Courier New" w:hAnsi="Courier New" w:cs="Courier New"/>
+        <w:rFonts w:ascii="Courier New" w:hAnsi="Courier New" w:cs="Courier New" w:hint="default"/>
       </w:rPr>
     </w:lvl>
     <w:lvl w:ilvl="2" w:tplc="04090005">
@@ -15323,7 +15627,7 @@
         <w:ind w:left="2160" w:hanging="360"/>
       </w:pPr>
       <w:rPr>
-        <w:rFonts w:hint="default" w:ascii="Wingdings" w:hAnsi="Wingdings"/>
+        <w:rFonts w:ascii="Wingdings" w:hAnsi="Wingdings" w:hint="default"/>
       </w:rPr>
     </w:lvl>
     <w:lvl w:ilvl="3" w:tplc="04090001" w:tentative="1">
@@ -15335,7 +15639,7 @@
         <w:ind w:left="2880" w:hanging="360"/>
       </w:pPr>
       <w:rPr>
-        <w:rFonts w:hint="default" w:ascii="Symbol" w:hAnsi="Symbol"/>
+        <w:rFonts w:ascii="Symbol" w:hAnsi="Symbol" w:hint="default"/>
       </w:rPr>
     </w:lvl>
     <w:lvl w:ilvl="4" w:tplc="04090003" w:tentative="1">
@@ -15347,7 +15651,7 @@
         <w:ind w:left="3600" w:hanging="360"/>
       </w:pPr>
       <w:rPr>
-        <w:rFonts w:hint="default" w:ascii="Courier New" w:hAnsi="Courier New" w:cs="Courier New"/>
+        <w:rFonts w:ascii="Courier New" w:hAnsi="Courier New" w:cs="Courier New" w:hint="default"/>
       </w:rPr>
     </w:lvl>
     <w:lvl w:ilvl="5" w:tplc="04090005" w:tentative="1">
@@ -15359,7 +15663,7 @@
         <w:ind w:left="4320" w:hanging="360"/>
       </w:pPr>
       <w:rPr>
-        <w:rFonts w:hint="default" w:ascii="Wingdings" w:hAnsi="Wingdings"/>
+        <w:rFonts w:ascii="Wingdings" w:hAnsi="Wingdings" w:hint="default"/>
       </w:rPr>
     </w:lvl>
     <w:lvl w:ilvl="6" w:tplc="04090001" w:tentative="1">
@@ -15371,7 +15675,7 @@
         <w:ind w:left="5040" w:hanging="360"/>
       </w:pPr>
       <w:rPr>
-        <w:rFonts w:hint="default" w:ascii="Symbol" w:hAnsi="Symbol"/>
+        <w:rFonts w:ascii="Symbol" w:hAnsi="Symbol" w:hint="default"/>
       </w:rPr>
     </w:lvl>
     <w:lvl w:ilvl="7" w:tplc="04090003" w:tentative="1">
@@ -15383,7 +15687,7 @@
         <w:ind w:left="5760" w:hanging="360"/>
       </w:pPr>
       <w:rPr>
-        <w:rFonts w:hint="default" w:ascii="Courier New" w:hAnsi="Courier New" w:cs="Courier New"/>
+        <w:rFonts w:ascii="Courier New" w:hAnsi="Courier New" w:cs="Courier New" w:hint="default"/>
       </w:rPr>
     </w:lvl>
     <w:lvl w:ilvl="8" w:tplc="04090005" w:tentative="1">
@@ -15395,7 +15699,7 @@
         <w:ind w:left="6480" w:hanging="360"/>
       </w:pPr>
       <w:rPr>
-        <w:rFonts w:hint="default" w:ascii="Wingdings" w:hAnsi="Wingdings"/>
+        <w:rFonts w:ascii="Wingdings" w:hAnsi="Wingdings" w:hint="default"/>
       </w:rPr>
     </w:lvl>
   </w:abstractNum>
@@ -15412,7 +15716,7 @@
         <w:ind w:left="360" w:hanging="360"/>
       </w:pPr>
       <w:rPr>
-        <w:rFonts w:hint="default" w:ascii="Symbol" w:hAnsi="Symbol"/>
+        <w:rFonts w:ascii="Symbol" w:hAnsi="Symbol" w:hint="default"/>
       </w:rPr>
     </w:lvl>
     <w:lvl w:ilvl="1" w:tplc="FFFFFFFF">
@@ -15433,7 +15737,7 @@
         <w:ind w:left="1440" w:hanging="360"/>
       </w:pPr>
       <w:rPr>
-        <w:rFonts w:hint="default" w:ascii="Wingdings" w:hAnsi="Wingdings"/>
+        <w:rFonts w:ascii="Wingdings" w:hAnsi="Wingdings" w:hint="default"/>
       </w:rPr>
     </w:lvl>
     <w:lvl w:ilvl="3" w:tplc="04090001" w:tentative="1">
@@ -15445,7 +15749,7 @@
         <w:ind w:left="2160" w:hanging="360"/>
       </w:pPr>
       <w:rPr>
-        <w:rFonts w:hint="default" w:ascii="Symbol" w:hAnsi="Symbol"/>
+        <w:rFonts w:ascii="Symbol" w:hAnsi="Symbol" w:hint="default"/>
       </w:rPr>
     </w:lvl>
     <w:lvl w:ilvl="4" w:tplc="04090003" w:tentative="1">
@@ -15457,7 +15761,7 @@
         <w:ind w:left="2880" w:hanging="360"/>
       </w:pPr>
       <w:rPr>
-        <w:rFonts w:hint="default" w:ascii="Courier New" w:hAnsi="Courier New" w:cs="Courier New"/>
+        <w:rFonts w:ascii="Courier New" w:hAnsi="Courier New" w:cs="Courier New" w:hint="default"/>
       </w:rPr>
     </w:lvl>
     <w:lvl w:ilvl="5" w:tplc="04090005" w:tentative="1">
@@ -15469,7 +15773,7 @@
         <w:ind w:left="3600" w:hanging="360"/>
       </w:pPr>
       <w:rPr>
-        <w:rFonts w:hint="default" w:ascii="Wingdings" w:hAnsi="Wingdings"/>
+        <w:rFonts w:ascii="Wingdings" w:hAnsi="Wingdings" w:hint="default"/>
       </w:rPr>
     </w:lvl>
     <w:lvl w:ilvl="6" w:tplc="04090001" w:tentative="1">
@@ -15481,7 +15785,7 @@
         <w:ind w:left="4320" w:hanging="360"/>
       </w:pPr>
       <w:rPr>
-        <w:rFonts w:hint="default" w:ascii="Symbol" w:hAnsi="Symbol"/>
+        <w:rFonts w:ascii="Symbol" w:hAnsi="Symbol" w:hint="default"/>
       </w:rPr>
     </w:lvl>
     <w:lvl w:ilvl="7" w:tplc="04090003" w:tentative="1">
@@ -15493,7 +15797,7 @@
         <w:ind w:left="5040" w:hanging="360"/>
       </w:pPr>
       <w:rPr>
-        <w:rFonts w:hint="default" w:ascii="Courier New" w:hAnsi="Courier New" w:cs="Courier New"/>
+        <w:rFonts w:ascii="Courier New" w:hAnsi="Courier New" w:cs="Courier New" w:hint="default"/>
       </w:rPr>
     </w:lvl>
     <w:lvl w:ilvl="8" w:tplc="04090005" w:tentative="1">
@@ -15505,7 +15809,7 @@
         <w:ind w:left="5760" w:hanging="360"/>
       </w:pPr>
       <w:rPr>
-        <w:rFonts w:hint="default" w:ascii="Wingdings" w:hAnsi="Wingdings"/>
+        <w:rFonts w:ascii="Wingdings" w:hAnsi="Wingdings" w:hint="default"/>
       </w:rPr>
     </w:lvl>
   </w:abstractNum>
@@ -15696,7 +16000,7 @@
         <w:ind w:left="720" w:hanging="360"/>
       </w:pPr>
       <w:rPr>
-        <w:rFonts w:hint="default" w:ascii="Symbol" w:hAnsi="Symbol" w:eastAsiaTheme="minorHAnsi" w:cstheme="minorBidi"/>
+        <w:rFonts w:ascii="Symbol" w:eastAsiaTheme="minorHAnsi" w:hAnsi="Symbol" w:cstheme="minorBidi" w:hint="default"/>
       </w:rPr>
     </w:lvl>
     <w:lvl w:ilvl="1" w:tplc="04090003" w:tentative="1">
@@ -15708,7 +16012,7 @@
         <w:ind w:left="1440" w:hanging="360"/>
       </w:pPr>
       <w:rPr>
-        <w:rFonts w:hint="default" w:ascii="Courier New" w:hAnsi="Courier New" w:cs="Courier New"/>
+        <w:rFonts w:ascii="Courier New" w:hAnsi="Courier New" w:cs="Courier New" w:hint="default"/>
       </w:rPr>
     </w:lvl>
     <w:lvl w:ilvl="2" w:tplc="04090005" w:tentative="1">
@@ -15720,7 +16024,7 @@
         <w:ind w:left="2160" w:hanging="360"/>
       </w:pPr>
       <w:rPr>
-        <w:rFonts w:hint="default" w:ascii="Wingdings" w:hAnsi="Wingdings"/>
+        <w:rFonts w:ascii="Wingdings" w:hAnsi="Wingdings" w:hint="default"/>
       </w:rPr>
     </w:lvl>
     <w:lvl w:ilvl="3" w:tplc="04090001" w:tentative="1">
@@ -15732,7 +16036,7 @@
         <w:ind w:left="2880" w:hanging="360"/>
       </w:pPr>
       <w:rPr>
-        <w:rFonts w:hint="default" w:ascii="Symbol" w:hAnsi="Symbol"/>
+        <w:rFonts w:ascii="Symbol" w:hAnsi="Symbol" w:hint="default"/>
       </w:rPr>
     </w:lvl>
     <w:lvl w:ilvl="4" w:tplc="04090003" w:tentative="1">
@@ -15744,7 +16048,7 @@
         <w:ind w:left="3600" w:hanging="360"/>
       </w:pPr>
       <w:rPr>
-        <w:rFonts w:hint="default" w:ascii="Courier New" w:hAnsi="Courier New" w:cs="Courier New"/>
+        <w:rFonts w:ascii="Courier New" w:hAnsi="Courier New" w:cs="Courier New" w:hint="default"/>
       </w:rPr>
     </w:lvl>
     <w:lvl w:ilvl="5" w:tplc="04090005" w:tentative="1">
@@ -15756,7 +16060,7 @@
         <w:ind w:left="4320" w:hanging="360"/>
       </w:pPr>
       <w:rPr>
-        <w:rFonts w:hint="default" w:ascii="Wingdings" w:hAnsi="Wingdings"/>
+        <w:rFonts w:ascii="Wingdings" w:hAnsi="Wingdings" w:hint="default"/>
       </w:rPr>
     </w:lvl>
     <w:lvl w:ilvl="6" w:tplc="04090001" w:tentative="1">
@@ -15768,7 +16072,7 @@
         <w:ind w:left="5040" w:hanging="360"/>
       </w:pPr>
       <w:rPr>
-        <w:rFonts w:hint="default" w:ascii="Symbol" w:hAnsi="Symbol"/>
+        <w:rFonts w:ascii="Symbol" w:hAnsi="Symbol" w:hint="default"/>
       </w:rPr>
     </w:lvl>
     <w:lvl w:ilvl="7" w:tplc="04090003" w:tentative="1">
@@ -15780,7 +16084,7 @@
         <w:ind w:left="5760" w:hanging="360"/>
       </w:pPr>
       <w:rPr>
-        <w:rFonts w:hint="default" w:ascii="Courier New" w:hAnsi="Courier New" w:cs="Courier New"/>
+        <w:rFonts w:ascii="Courier New" w:hAnsi="Courier New" w:cs="Courier New" w:hint="default"/>
       </w:rPr>
     </w:lvl>
     <w:lvl w:ilvl="8" w:tplc="04090005" w:tentative="1">
@@ -15792,7 +16096,7 @@
         <w:ind w:left="6480" w:hanging="360"/>
       </w:pPr>
       <w:rPr>
-        <w:rFonts w:hint="default" w:ascii="Wingdings" w:hAnsi="Wingdings"/>
+        <w:rFonts w:ascii="Wingdings" w:hAnsi="Wingdings" w:hint="default"/>
       </w:rPr>
     </w:lvl>
   </w:abstractNum>
@@ -15897,7 +16201,7 @@
         <w:ind w:left="720" w:hanging="360"/>
       </w:pPr>
       <w:rPr>
-        <w:rFonts w:hint="default" w:ascii="Symbol" w:hAnsi="Symbol" w:eastAsiaTheme="minorHAnsi" w:cstheme="minorBidi"/>
+        <w:rFonts w:ascii="Symbol" w:eastAsiaTheme="minorHAnsi" w:hAnsi="Symbol" w:cstheme="minorBidi" w:hint="default"/>
       </w:rPr>
     </w:lvl>
     <w:lvl w:ilvl="1" w:tplc="04090003">
@@ -15909,7 +16213,7 @@
         <w:ind w:left="1440" w:hanging="360"/>
       </w:pPr>
       <w:rPr>
-        <w:rFonts w:hint="default" w:ascii="Courier New" w:hAnsi="Courier New" w:cs="Courier New"/>
+        <w:rFonts w:ascii="Courier New" w:hAnsi="Courier New" w:cs="Courier New" w:hint="default"/>
       </w:rPr>
     </w:lvl>
     <w:lvl w:ilvl="2" w:tplc="04090005">
@@ -15921,7 +16225,7 @@
         <w:ind w:left="2160" w:hanging="360"/>
       </w:pPr>
       <w:rPr>
-        <w:rFonts w:hint="default" w:ascii="Wingdings" w:hAnsi="Wingdings"/>
+        <w:rFonts w:ascii="Wingdings" w:hAnsi="Wingdings" w:hint="default"/>
       </w:rPr>
     </w:lvl>
     <w:lvl w:ilvl="3" w:tplc="04090001" w:tentative="1">
@@ -15933,7 +16237,7 @@
         <w:ind w:left="2880" w:hanging="360"/>
       </w:pPr>
       <w:rPr>
-        <w:rFonts w:hint="default" w:ascii="Symbol" w:hAnsi="Symbol"/>
+        <w:rFonts w:ascii="Symbol" w:hAnsi="Symbol" w:hint="default"/>
       </w:rPr>
     </w:lvl>
     <w:lvl w:ilvl="4" w:tplc="04090003" w:tentative="1">
@@ -15945,7 +16249,7 @@
         <w:ind w:left="3600" w:hanging="360"/>
       </w:pPr>
       <w:rPr>
-        <w:rFonts w:hint="default" w:ascii="Courier New" w:hAnsi="Courier New" w:cs="Courier New"/>
+        <w:rFonts w:ascii="Courier New" w:hAnsi="Courier New" w:cs="Courier New" w:hint="default"/>
       </w:rPr>
     </w:lvl>
     <w:lvl w:ilvl="5" w:tplc="04090005" w:tentative="1">
@@ -15957,7 +16261,7 @@
         <w:ind w:left="4320" w:hanging="360"/>
       </w:pPr>
       <w:rPr>
-        <w:rFonts w:hint="default" w:ascii="Wingdings" w:hAnsi="Wingdings"/>
+        <w:rFonts w:ascii="Wingdings" w:hAnsi="Wingdings" w:hint="default"/>
       </w:rPr>
     </w:lvl>
     <w:lvl w:ilvl="6" w:tplc="04090001" w:tentative="1">
@@ -15969,7 +16273,7 @@
         <w:ind w:left="5040" w:hanging="360"/>
       </w:pPr>
       <w:rPr>
-        <w:rFonts w:hint="default" w:ascii="Symbol" w:hAnsi="Symbol"/>
+        <w:rFonts w:ascii="Symbol" w:hAnsi="Symbol" w:hint="default"/>
       </w:rPr>
     </w:lvl>
     <w:lvl w:ilvl="7" w:tplc="04090003" w:tentative="1">
@@ -15981,7 +16285,7 @@
         <w:ind w:left="5760" w:hanging="360"/>
       </w:pPr>
       <w:rPr>
-        <w:rFonts w:hint="default" w:ascii="Courier New" w:hAnsi="Courier New" w:cs="Courier New"/>
+        <w:rFonts w:ascii="Courier New" w:hAnsi="Courier New" w:cs="Courier New" w:hint="default"/>
       </w:rPr>
     </w:lvl>
     <w:lvl w:ilvl="8" w:tplc="04090005" w:tentative="1">
@@ -15993,7 +16297,7 @@
         <w:ind w:left="6480" w:hanging="360"/>
       </w:pPr>
       <w:rPr>
-        <w:rFonts w:hint="default" w:ascii="Wingdings" w:hAnsi="Wingdings"/>
+        <w:rFonts w:ascii="Wingdings" w:hAnsi="Wingdings" w:hint="default"/>
       </w:rPr>
     </w:lvl>
   </w:abstractNum>
@@ -16087,6 +16391,155 @@
     </w:lvl>
   </w:abstractNum>
   <w:abstractNum w:abstractNumId="9" w15:restartNumberingAfterBreak="0">
+    <w:nsid w:val="6F364B73"/>
+    <w:multiLevelType w:val="multilevel"/>
+    <w:tmpl w:val="856E6F7A"/>
+    <w:lvl w:ilvl="0">
+      <w:start w:val="1"/>
+      <w:numFmt w:val="bullet"/>
+      <w:lvlText w:val=""/>
+      <w:lvlJc w:val="left"/>
+      <w:pPr>
+        <w:tabs>
+          <w:tab w:val="num" w:pos="720"/>
+        </w:tabs>
+        <w:ind w:left="720" w:hanging="360"/>
+      </w:pPr>
+      <w:rPr>
+        <w:rFonts w:ascii="Symbol" w:hAnsi="Symbol" w:hint="default"/>
+        <w:sz w:val="20"/>
+      </w:rPr>
+    </w:lvl>
+    <w:lvl w:ilvl="1" w:tentative="1">
+      <w:start w:val="1"/>
+      <w:numFmt w:val="bullet"/>
+      <w:lvlText w:val="o"/>
+      <w:lvlJc w:val="left"/>
+      <w:pPr>
+        <w:tabs>
+          <w:tab w:val="num" w:pos="1440"/>
+        </w:tabs>
+        <w:ind w:left="1440" w:hanging="360"/>
+      </w:pPr>
+      <w:rPr>
+        <w:rFonts w:ascii="Courier New" w:hAnsi="Courier New" w:hint="default"/>
+        <w:sz w:val="20"/>
+      </w:rPr>
+    </w:lvl>
+    <w:lvl w:ilvl="2" w:tentative="1">
+      <w:start w:val="1"/>
+      <w:numFmt w:val="bullet"/>
+      <w:lvlText w:val=""/>
+      <w:lvlJc w:val="left"/>
+      <w:pPr>
+        <w:tabs>
+          <w:tab w:val="num" w:pos="2160"/>
+        </w:tabs>
+        <w:ind w:left="2160" w:hanging="360"/>
+      </w:pPr>
+      <w:rPr>
+        <w:rFonts w:ascii="Wingdings" w:hAnsi="Wingdings" w:hint="default"/>
+        <w:sz w:val="20"/>
+      </w:rPr>
+    </w:lvl>
+    <w:lvl w:ilvl="3" w:tentative="1">
+      <w:start w:val="1"/>
+      <w:numFmt w:val="bullet"/>
+      <w:lvlText w:val=""/>
+      <w:lvlJc w:val="left"/>
+      <w:pPr>
+        <w:tabs>
+          <w:tab w:val="num" w:pos="2880"/>
+        </w:tabs>
+        <w:ind w:left="2880" w:hanging="360"/>
+      </w:pPr>
+      <w:rPr>
+        <w:rFonts w:ascii="Wingdings" w:hAnsi="Wingdings" w:hint="default"/>
+        <w:sz w:val="20"/>
+      </w:rPr>
+    </w:lvl>
+    <w:lvl w:ilvl="4" w:tentative="1">
+      <w:start w:val="1"/>
+      <w:numFmt w:val="bullet"/>
+      <w:lvlText w:val=""/>
+      <w:lvlJc w:val="left"/>
+      <w:pPr>
+        <w:tabs>
+          <w:tab w:val="num" w:pos="3600"/>
+        </w:tabs>
+        <w:ind w:left="3600" w:hanging="360"/>
+      </w:pPr>
+      <w:rPr>
+        <w:rFonts w:ascii="Wingdings" w:hAnsi="Wingdings" w:hint="default"/>
+        <w:sz w:val="20"/>
+      </w:rPr>
+    </w:lvl>
+    <w:lvl w:ilvl="5" w:tentative="1">
+      <w:start w:val="1"/>
+      <w:numFmt w:val="bullet"/>
+      <w:lvlText w:val=""/>
+      <w:lvlJc w:val="left"/>
+      <w:pPr>
+        <w:tabs>
+          <w:tab w:val="num" w:pos="4320"/>
+        </w:tabs>
+        <w:ind w:left="4320" w:hanging="360"/>
+      </w:pPr>
+      <w:rPr>
+        <w:rFonts w:ascii="Wingdings" w:hAnsi="Wingdings" w:hint="default"/>
+        <w:sz w:val="20"/>
+      </w:rPr>
+    </w:lvl>
+    <w:lvl w:ilvl="6" w:tentative="1">
+      <w:start w:val="1"/>
+      <w:numFmt w:val="bullet"/>
+      <w:lvlText w:val=""/>
+      <w:lvlJc w:val="left"/>
+      <w:pPr>
+        <w:tabs>
+          <w:tab w:val="num" w:pos="5040"/>
+        </w:tabs>
+        <w:ind w:left="5040" w:hanging="360"/>
+      </w:pPr>
+      <w:rPr>
+        <w:rFonts w:ascii="Wingdings" w:hAnsi="Wingdings" w:hint="default"/>
+        <w:sz w:val="20"/>
+      </w:rPr>
+    </w:lvl>
+    <w:lvl w:ilvl="7" w:tentative="1">
+      <w:start w:val="1"/>
+      <w:numFmt w:val="bullet"/>
+      <w:lvlText w:val=""/>
+      <w:lvlJc w:val="left"/>
+      <w:pPr>
+        <w:tabs>
+          <w:tab w:val="num" w:pos="5760"/>
+        </w:tabs>
+        <w:ind w:left="5760" w:hanging="360"/>
+      </w:pPr>
+      <w:rPr>
+        <w:rFonts w:ascii="Wingdings" w:hAnsi="Wingdings" w:hint="default"/>
+        <w:sz w:val="20"/>
+      </w:rPr>
+    </w:lvl>
+    <w:lvl w:ilvl="8" w:tentative="1">
+      <w:start w:val="1"/>
+      <w:numFmt w:val="bullet"/>
+      <w:lvlText w:val=""/>
+      <w:lvlJc w:val="left"/>
+      <w:pPr>
+        <w:tabs>
+          <w:tab w:val="num" w:pos="6480"/>
+        </w:tabs>
+        <w:ind w:left="6480" w:hanging="360"/>
+      </w:pPr>
+      <w:rPr>
+        <w:rFonts w:ascii="Wingdings" w:hAnsi="Wingdings" w:hint="default"/>
+        <w:sz w:val="20"/>
+      </w:rPr>
+    </w:lvl>
+  </w:abstractNum>
+  <w:abstractNum w:abstractNumId="10" w15:restartNumberingAfterBreak="0">
     <w:nsid w:val="76421FC8"/>
     <w:multiLevelType w:val="hybridMultilevel"/>
     <w:tmpl w:val="E2B4A034"/>
@@ -16098,7 +16551,7 @@
         <w:ind w:left="720" w:hanging="360"/>
       </w:pPr>
       <w:rPr>
-        <w:rFonts w:hint="default" w:ascii="Symbol" w:hAnsi="Symbol" w:eastAsiaTheme="minorHAnsi" w:cstheme="minorBidi"/>
+        <w:rFonts w:ascii="Symbol" w:eastAsiaTheme="minorHAnsi" w:hAnsi="Symbol" w:cstheme="minorBidi" w:hint="default"/>
       </w:rPr>
     </w:lvl>
     <w:lvl w:ilvl="1" w:tplc="04090003" w:tentative="1">
@@ -16110,7 +16563,7 @@
         <w:ind w:left="1440" w:hanging="360"/>
       </w:pPr>
       <w:rPr>
-        <w:rFonts w:hint="default" w:ascii="Courier New" w:hAnsi="Courier New" w:cs="Courier New"/>
+        <w:rFonts w:ascii="Courier New" w:hAnsi="Courier New" w:cs="Courier New" w:hint="default"/>
       </w:rPr>
     </w:lvl>
     <w:lvl w:ilvl="2" w:tplc="04090005" w:tentative="1">
@@ -16122,7 +16575,7 @@
         <w:ind w:left="2160" w:hanging="360"/>
       </w:pPr>
       <w:rPr>
-        <w:rFonts w:hint="default" w:ascii="Wingdings" w:hAnsi="Wingdings"/>
+        <w:rFonts w:ascii="Wingdings" w:hAnsi="Wingdings" w:hint="default"/>
       </w:rPr>
     </w:lvl>
     <w:lvl w:ilvl="3" w:tplc="04090001" w:tentative="1">
@@ -16134,7 +16587,7 @@
         <w:ind w:left="2880" w:hanging="360"/>
       </w:pPr>
       <w:rPr>
-        <w:rFonts w:hint="default" w:ascii="Symbol" w:hAnsi="Symbol"/>
+        <w:rFonts w:ascii="Symbol" w:hAnsi="Symbol" w:hint="default"/>
       </w:rPr>
     </w:lvl>
     <w:lvl w:ilvl="4" w:tplc="04090003" w:tentative="1">
@@ -16146,7 +16599,7 @@
         <w:ind w:left="3600" w:hanging="360"/>
       </w:pPr>
       <w:rPr>
-        <w:rFonts w:hint="default" w:ascii="Courier New" w:hAnsi="Courier New" w:cs="Courier New"/>
+        <w:rFonts w:ascii="Courier New" w:hAnsi="Courier New" w:cs="Courier New" w:hint="default"/>
       </w:rPr>
     </w:lvl>
     <w:lvl w:ilvl="5" w:tplc="04090005" w:tentative="1">
@@ -16158,7 +16611,7 @@
         <w:ind w:left="4320" w:hanging="360"/>
       </w:pPr>
       <w:rPr>
-        <w:rFonts w:hint="default" w:ascii="Wingdings" w:hAnsi="Wingdings"/>
+        <w:rFonts w:ascii="Wingdings" w:hAnsi="Wingdings" w:hint="default"/>
       </w:rPr>
     </w:lvl>
     <w:lvl w:ilvl="6" w:tplc="04090001" w:tentative="1">
@@ -16170,7 +16623,7 @@
         <w:ind w:left="5040" w:hanging="360"/>
       </w:pPr>
       <w:rPr>
-        <w:rFonts w:hint="default" w:ascii="Symbol" w:hAnsi="Symbol"/>
+        <w:rFonts w:ascii="Symbol" w:hAnsi="Symbol" w:hint="default"/>
       </w:rPr>
     </w:lvl>
     <w:lvl w:ilvl="7" w:tplc="04090003" w:tentative="1">
@@ -16182,7 +16635,7 @@
         <w:ind w:left="5760" w:hanging="360"/>
       </w:pPr>
       <w:rPr>
-        <w:rFonts w:hint="default" w:ascii="Courier New" w:hAnsi="Courier New" w:cs="Courier New"/>
+        <w:rFonts w:ascii="Courier New" w:hAnsi="Courier New" w:cs="Courier New" w:hint="default"/>
       </w:rPr>
     </w:lvl>
     <w:lvl w:ilvl="8" w:tplc="04090005" w:tentative="1">
@@ -16194,7 +16647,7 @@
         <w:ind w:left="6480" w:hanging="360"/>
       </w:pPr>
       <w:rPr>
-        <w:rFonts w:hint="default" w:ascii="Wingdings" w:hAnsi="Wingdings"/>
+        <w:rFonts w:ascii="Wingdings" w:hAnsi="Wingdings" w:hint="default"/>
       </w:rPr>
     </w:lvl>
   </w:abstractNum>
@@ -16217,7 +16670,7 @@
     <w:abstractNumId w:val="6"/>
   </w:num>
   <w:num w:numId="7" w16cid:durableId="522135685">
-    <w:abstractNumId w:val="9"/>
+    <w:abstractNumId w:val="10"/>
   </w:num>
   <w:num w:numId="8" w16cid:durableId="184946689">
     <w:abstractNumId w:val="8"/>
@@ -16228,15 +16681,18 @@
   <w:num w:numId="10" w16cid:durableId="1341740181">
     <w:abstractNumId w:val="2"/>
   </w:num>
+  <w:num w:numId="11" w16cid:durableId="2097045610">
+    <w:abstractNumId w:val="9"/>
+  </w:num>
 </w:numbering>
 </file>
 
 <file path=word/styles.xml><?xml version="1.0" encoding="utf-8"?>
-<w:styles xmlns:wp14="http://schemas.microsoft.com/office/word/2010/wordprocessingDrawing" xmlns:mc="http://schemas.openxmlformats.org/markup-compatibility/2006" xmlns:r="http://schemas.openxmlformats.org/officeDocument/2006/relationships" xmlns:w="http://schemas.openxmlformats.org/wordprocessingml/2006/main" xmlns:w14="http://schemas.microsoft.com/office/word/2010/wordml" xmlns:w15="http://schemas.microsoft.com/office/word/2012/wordml" xmlns:w16cex="http://schemas.microsoft.com/office/word/2018/wordml/cex" xmlns:w16cid="http://schemas.microsoft.com/office/word/2016/wordml/cid" xmlns:w16="http://schemas.microsoft.com/office/word/2018/wordml" xmlns:w16sdtdh="http://schemas.microsoft.com/office/word/2020/wordml/sdtdatahash" xmlns:w16se="http://schemas.microsoft.com/office/word/2015/wordml/symex" mc:Ignorable="w14 w15 w16se w16cid w16 w16cex w16sdtdh wp14">
+<w:styles xmlns:mc="http://schemas.openxmlformats.org/markup-compatibility/2006" xmlns:r="http://schemas.openxmlformats.org/officeDocument/2006/relationships" xmlns:w="http://schemas.openxmlformats.org/wordprocessingml/2006/main" xmlns:w14="http://schemas.microsoft.com/office/word/2010/wordml" xmlns:w15="http://schemas.microsoft.com/office/word/2012/wordml" xmlns:w16cex="http://schemas.microsoft.com/office/word/2018/wordml/cex" xmlns:w16cid="http://schemas.microsoft.com/office/word/2016/wordml/cid" xmlns:w16="http://schemas.microsoft.com/office/word/2018/wordml" xmlns:w16sdtdh="http://schemas.microsoft.com/office/word/2020/wordml/sdtdatahash" xmlns:w16se="http://schemas.microsoft.com/office/word/2015/wordml/symex" mc:Ignorable="w14 w15 w16se w16cid w16 w16cex w16sdtdh">
   <w:docDefaults>
     <w:rPrDefault>
       <w:rPr>
-        <w:rFonts w:asciiTheme="minorHAnsi" w:hAnsiTheme="minorHAnsi" w:eastAsiaTheme="minorHAnsi" w:cstheme="minorBidi"/>
+        <w:rFonts w:asciiTheme="minorHAnsi" w:eastAsiaTheme="minorHAnsi" w:hAnsiTheme="minorHAnsi" w:cstheme="minorBidi"/>
         <w:sz w:val="22"/>
         <w:szCs w:val="22"/>
         <w:lang w:val="en-US" w:eastAsia="en-US" w:bidi="ar-SA"/>
@@ -16251,14 +16707,14 @@
   <w:latentStyles w:defLockedState="0" w:defUIPriority="99" w:defSemiHidden="0" w:defUnhideWhenUsed="0" w:defQFormat="0" w:count="376">
     <w:lsdException w:name="Normal" w:uiPriority="0" w:qFormat="1"/>
     <w:lsdException w:name="heading 1" w:uiPriority="9" w:qFormat="1"/>
-    <w:lsdException w:name="heading 2" w:uiPriority="9" w:semiHidden="1" w:unhideWhenUsed="1" w:qFormat="1"/>
-    <w:lsdException w:name="heading 3" w:uiPriority="9" w:semiHidden="1" w:unhideWhenUsed="1" w:qFormat="1"/>
-    <w:lsdException w:name="heading 4" w:uiPriority="9" w:semiHidden="1" w:unhideWhenUsed="1" w:qFormat="1"/>
-    <w:lsdException w:name="heading 5" w:uiPriority="9" w:semiHidden="1" w:unhideWhenUsed="1" w:qFormat="1"/>
-    <w:lsdException w:name="heading 6" w:uiPriority="9" w:semiHidden="1" w:unhideWhenUsed="1" w:qFormat="1"/>
-    <w:lsdException w:name="heading 7" w:uiPriority="9" w:semiHidden="1" w:unhideWhenUsed="1" w:qFormat="1"/>
-    <w:lsdException w:name="heading 8" w:uiPriority="9" w:semiHidden="1" w:unhideWhenUsed="1" w:qFormat="1"/>
-    <w:lsdException w:name="heading 9" w:uiPriority="9" w:semiHidden="1" w:unhideWhenUsed="1" w:qFormat="1"/>
+    <w:lsdException w:name="heading 2" w:semiHidden="1" w:uiPriority="9" w:unhideWhenUsed="1" w:qFormat="1"/>
+    <w:lsdException w:name="heading 3" w:semiHidden="1" w:uiPriority="9" w:unhideWhenUsed="1" w:qFormat="1"/>
+    <w:lsdException w:name="heading 4" w:semiHidden="1" w:uiPriority="9" w:unhideWhenUsed="1" w:qFormat="1"/>
+    <w:lsdException w:name="heading 5" w:semiHidden="1" w:uiPriority="9" w:unhideWhenUsed="1" w:qFormat="1"/>
+    <w:lsdException w:name="heading 6" w:semiHidden="1" w:uiPriority="9" w:unhideWhenUsed="1" w:qFormat="1"/>
+    <w:lsdException w:name="heading 7" w:semiHidden="1" w:uiPriority="9" w:unhideWhenUsed="1" w:qFormat="1"/>
+    <w:lsdException w:name="heading 8" w:semiHidden="1" w:uiPriority="9" w:unhideWhenUsed="1" w:qFormat="1"/>
+    <w:lsdException w:name="heading 9" w:semiHidden="1" w:uiPriority="9" w:unhideWhenUsed="1" w:qFormat="1"/>
     <w:lsdException w:name="index 1" w:semiHidden="1" w:unhideWhenUsed="1"/>
     <w:lsdException w:name="index 2" w:semiHidden="1" w:unhideWhenUsed="1"/>
     <w:lsdException w:name="index 3" w:semiHidden="1" w:unhideWhenUsed="1"/>
@@ -16268,22 +16724,22 @@
     <w:lsdException w:name="index 7" w:semiHidden="1" w:unhideWhenUsed="1"/>
     <w:lsdException w:name="index 8" w:semiHidden="1" w:unhideWhenUsed="1"/>
     <w:lsdException w:name="index 9" w:semiHidden="1" w:unhideWhenUsed="1"/>
-    <w:lsdException w:name="toc 1" w:uiPriority="39" w:semiHidden="1" w:unhideWhenUsed="1"/>
-    <w:lsdException w:name="toc 2" w:uiPriority="39" w:semiHidden="1" w:unhideWhenUsed="1"/>
-    <w:lsdException w:name="toc 3" w:uiPriority="39" w:semiHidden="1" w:unhideWhenUsed="1"/>
-    <w:lsdException w:name="toc 4" w:uiPriority="39" w:semiHidden="1" w:unhideWhenUsed="1"/>
-    <w:lsdException w:name="toc 5" w:uiPriority="39" w:semiHidden="1" w:unhideWhenUsed="1"/>
-    <w:lsdException w:name="toc 6" w:uiPriority="39" w:semiHidden="1" w:unhideWhenUsed="1"/>
-    <w:lsdException w:name="toc 7" w:uiPriority="39" w:semiHidden="1" w:unhideWhenUsed="1"/>
-    <w:lsdException w:name="toc 8" w:uiPriority="39" w:semiHidden="1" w:unhideWhenUsed="1"/>
-    <w:lsdException w:name="toc 9" w:uiPriority="39" w:semiHidden="1" w:unhideWhenUsed="1"/>
+    <w:lsdException w:name="toc 1" w:semiHidden="1" w:uiPriority="39" w:unhideWhenUsed="1"/>
+    <w:lsdException w:name="toc 2" w:semiHidden="1" w:uiPriority="39" w:unhideWhenUsed="1"/>
+    <w:lsdException w:name="toc 3" w:semiHidden="1" w:uiPriority="39" w:unhideWhenUsed="1"/>
+    <w:lsdException w:name="toc 4" w:semiHidden="1" w:uiPriority="39" w:unhideWhenUsed="1"/>
+    <w:lsdException w:name="toc 5" w:semiHidden="1" w:uiPriority="39" w:unhideWhenUsed="1"/>
+    <w:lsdException w:name="toc 6" w:semiHidden="1" w:uiPriority="39" w:unhideWhenUsed="1"/>
+    <w:lsdException w:name="toc 7" w:semiHidden="1" w:uiPriority="39" w:unhideWhenUsed="1"/>
+    <w:lsdException w:name="toc 8" w:semiHidden="1" w:uiPriority="39" w:unhideWhenUsed="1"/>
+    <w:lsdException w:name="toc 9" w:semiHidden="1" w:uiPriority="39" w:unhideWhenUsed="1"/>
     <w:lsdException w:name="Normal Indent" w:semiHidden="1" w:unhideWhenUsed="1"/>
     <w:lsdException w:name="footnote text" w:semiHidden="1" w:unhideWhenUsed="1"/>
     <w:lsdException w:name="annotation text" w:semiHidden="1" w:unhideWhenUsed="1"/>
     <w:lsdException w:name="header" w:semiHidden="1" w:unhideWhenUsed="1"/>
     <w:lsdException w:name="footer" w:semiHidden="1" w:unhideWhenUsed="1"/>
     <w:lsdException w:name="index heading" w:semiHidden="1" w:unhideWhenUsed="1"/>
-    <w:lsdException w:name="caption" w:uiPriority="35" w:semiHidden="1" w:unhideWhenUsed="1" w:qFormat="1"/>
+    <w:lsdException w:name="caption" w:semiHidden="1" w:uiPriority="35" w:unhideWhenUsed="1" w:qFormat="1"/>
     <w:lsdException w:name="table of figures" w:semiHidden="1" w:unhideWhenUsed="1"/>
     <w:lsdException w:name="envelope address" w:semiHidden="1" w:unhideWhenUsed="1"/>
     <w:lsdException w:name="envelope return" w:semiHidden="1" w:unhideWhenUsed="1"/>
@@ -16314,7 +16770,7 @@
     <w:lsdException w:name="Title" w:uiPriority="10" w:qFormat="1"/>
     <w:lsdException w:name="Closing" w:semiHidden="1" w:unhideWhenUsed="1"/>
     <w:lsdException w:name="Signature" w:semiHidden="1" w:unhideWhenUsed="1"/>
-    <w:lsdException w:name="Default Paragraph Font" w:uiPriority="1" w:semiHidden="1" w:unhideWhenUsed="1"/>
+    <w:lsdException w:name="Default Paragraph Font" w:semiHidden="1" w:uiPriority="1" w:unhideWhenUsed="1"/>
     <w:lsdException w:name="Body Text" w:semiHidden="1" w:unhideWhenUsed="1"/>
     <w:lsdException w:name="Body Text Indent" w:semiHidden="1" w:unhideWhenUsed="1"/>
     <w:lsdException w:name="List Continue" w:semiHidden="1" w:unhideWhenUsed="1"/>
@@ -16514,8 +16970,8 @@
     <w:lsdException w:name="Subtle Reference" w:uiPriority="31" w:qFormat="1"/>
     <w:lsdException w:name="Intense Reference" w:uiPriority="32" w:qFormat="1"/>
     <w:lsdException w:name="Book Title" w:uiPriority="33" w:qFormat="1"/>
-    <w:lsdException w:name="Bibliography" w:uiPriority="37" w:semiHidden="1" w:unhideWhenUsed="1"/>
-    <w:lsdException w:name="TOC Heading" w:uiPriority="39" w:semiHidden="1" w:unhideWhenUsed="1" w:qFormat="1"/>
+    <w:lsdException w:name="Bibliography" w:semiHidden="1" w:uiPriority="37" w:unhideWhenUsed="1"/>
+    <w:lsdException w:name="TOC Heading" w:semiHidden="1" w:uiPriority="39" w:unhideWhenUsed="1" w:qFormat="1"/>
     <w:lsdException w:name="Plain Table 1" w:uiPriority="41"/>
     <w:lsdException w:name="Plain Table 2" w:uiPriority="42"/>
     <w:lsdException w:name="Plain Table 3" w:uiPriority="43"/>
@@ -16626,7 +17082,7 @@
     <w:lsdException w:name="Unresolved Mention" w:semiHidden="1" w:unhideWhenUsed="1"/>
     <w:lsdException w:name="Smart Link" w:semiHidden="1" w:unhideWhenUsed="1"/>
   </w:latentStyles>
-  <w:style w:type="paragraph" w:styleId="Normal" w:default="1">
+  <w:style w:type="paragraph" w:default="1" w:styleId="Normal">
     <w:name w:val="Normal"/>
     <w:qFormat/>
   </w:style>
@@ -16645,7 +17101,7 @@
       <w:outlineLvl w:val="0"/>
     </w:pPr>
     <w:rPr>
-      <w:rFonts w:asciiTheme="majorHAnsi" w:hAnsiTheme="majorHAnsi" w:eastAsiaTheme="majorEastAsia" w:cstheme="majorBidi"/>
+      <w:rFonts w:asciiTheme="majorHAnsi" w:eastAsiaTheme="majorEastAsia" w:hAnsiTheme="majorHAnsi" w:cstheme="majorBidi"/>
       <w:color w:val="2F5496" w:themeColor="accent1" w:themeShade="BF"/>
       <w:sz w:val="32"/>
       <w:szCs w:val="32"/>
@@ -16667,7 +17123,7 @@
       <w:outlineLvl w:val="1"/>
     </w:pPr>
     <w:rPr>
-      <w:rFonts w:asciiTheme="majorHAnsi" w:hAnsiTheme="majorHAnsi" w:eastAsiaTheme="majorEastAsia" w:cstheme="majorBidi"/>
+      <w:rFonts w:asciiTheme="majorHAnsi" w:eastAsiaTheme="majorEastAsia" w:hAnsiTheme="majorHAnsi" w:cstheme="majorBidi"/>
       <w:color w:val="2F5496" w:themeColor="accent1" w:themeShade="BF"/>
       <w:sz w:val="26"/>
       <w:szCs w:val="26"/>
@@ -16689,19 +17145,19 @@
       <w:outlineLvl w:val="2"/>
     </w:pPr>
     <w:rPr>
-      <w:rFonts w:asciiTheme="majorHAnsi" w:hAnsiTheme="majorHAnsi" w:eastAsiaTheme="majorEastAsia" w:cstheme="majorBidi"/>
+      <w:rFonts w:asciiTheme="majorHAnsi" w:eastAsiaTheme="majorEastAsia" w:hAnsiTheme="majorHAnsi" w:cstheme="majorBidi"/>
       <w:color w:val="1F3763" w:themeColor="accent1" w:themeShade="7F"/>
       <w:sz w:val="24"/>
       <w:szCs w:val="24"/>
     </w:rPr>
   </w:style>
-  <w:style w:type="character" w:styleId="DefaultParagraphFont" w:default="1">
+  <w:style w:type="character" w:default="1" w:styleId="DefaultParagraphFont">
     <w:name w:val="Default Paragraph Font"/>
     <w:uiPriority w:val="1"/>
     <w:semiHidden/>
     <w:unhideWhenUsed/>
   </w:style>
-  <w:style w:type="table" w:styleId="TableNormal" w:default="1">
+  <w:style w:type="table" w:default="1" w:styleId="TableNormal">
     <w:name w:val="Normal Table"/>
     <w:uiPriority w:val="99"/>
     <w:semiHidden/>
@@ -16716,7 +17172,7 @@
       </w:tblCellMar>
     </w:tblPr>
   </w:style>
-  <w:style w:type="numbering" w:styleId="NoList" w:default="1">
+  <w:style w:type="numbering" w:default="1" w:styleId="NoList">
     <w:name w:val="No List"/>
     <w:uiPriority w:val="99"/>
     <w:semiHidden/>
@@ -16756,14 +17212,14 @@
       <w:shd w:val="clear" w:color="auto" w:fill="E1DFDD"/>
     </w:rPr>
   </w:style>
-  <w:style w:type="character" w:styleId="Heading1Char" w:customStyle="1">
+  <w:style w:type="character" w:customStyle="1" w:styleId="Heading1Char">
     <w:name w:val="Heading 1 Char"/>
     <w:basedOn w:val="DefaultParagraphFont"/>
     <w:link w:val="Heading1"/>
     <w:uiPriority w:val="9"/>
     <w:rsid w:val="001117F1"/>
     <w:rPr>
-      <w:rFonts w:asciiTheme="majorHAnsi" w:hAnsiTheme="majorHAnsi" w:eastAsiaTheme="majorEastAsia" w:cstheme="majorBidi"/>
+      <w:rFonts w:asciiTheme="majorHAnsi" w:eastAsiaTheme="majorEastAsia" w:hAnsiTheme="majorHAnsi" w:cstheme="majorBidi"/>
       <w:color w:val="2F5496" w:themeColor="accent1" w:themeShade="BF"/>
       <w:sz w:val="32"/>
       <w:szCs w:val="32"/>
@@ -16780,32 +17236,32 @@
       <w:spacing w:before="100" w:beforeAutospacing="1" w:after="100" w:afterAutospacing="1" w:line="240" w:lineRule="auto"/>
     </w:pPr>
     <w:rPr>
-      <w:rFonts w:ascii="Times New Roman" w:hAnsi="Times New Roman" w:eastAsia="Times New Roman" w:cs="Times New Roman"/>
+      <w:rFonts w:ascii="Times New Roman" w:eastAsia="Times New Roman" w:hAnsi="Times New Roman" w:cs="Times New Roman"/>
       <w:sz w:val="24"/>
       <w:szCs w:val="24"/>
     </w:rPr>
   </w:style>
-  <w:style w:type="character" w:styleId="Heading2Char" w:customStyle="1">
+  <w:style w:type="character" w:customStyle="1" w:styleId="Heading2Char">
     <w:name w:val="Heading 2 Char"/>
     <w:basedOn w:val="DefaultParagraphFont"/>
     <w:link w:val="Heading2"/>
     <w:uiPriority w:val="9"/>
     <w:rsid w:val="005E17EE"/>
     <w:rPr>
-      <w:rFonts w:asciiTheme="majorHAnsi" w:hAnsiTheme="majorHAnsi" w:eastAsiaTheme="majorEastAsia" w:cstheme="majorBidi"/>
+      <w:rFonts w:asciiTheme="majorHAnsi" w:eastAsiaTheme="majorEastAsia" w:hAnsiTheme="majorHAnsi" w:cstheme="majorBidi"/>
       <w:color w:val="2F5496" w:themeColor="accent1" w:themeShade="BF"/>
       <w:sz w:val="26"/>
       <w:szCs w:val="26"/>
     </w:rPr>
   </w:style>
-  <w:style w:type="character" w:styleId="Heading3Char" w:customStyle="1">
+  <w:style w:type="character" w:customStyle="1" w:styleId="Heading3Char">
     <w:name w:val="Heading 3 Char"/>
     <w:basedOn w:val="DefaultParagraphFont"/>
     <w:link w:val="Heading3"/>
     <w:uiPriority w:val="9"/>
     <w:rsid w:val="005E17EE"/>
     <w:rPr>
-      <w:rFonts w:asciiTheme="majorHAnsi" w:hAnsiTheme="majorHAnsi" w:eastAsiaTheme="majorEastAsia" w:cstheme="majorBidi"/>
+      <w:rFonts w:asciiTheme="majorHAnsi" w:eastAsiaTheme="majorEastAsia" w:hAnsiTheme="majorHAnsi" w:cstheme="majorBidi"/>
       <w:color w:val="1F3763" w:themeColor="accent1" w:themeShade="7F"/>
       <w:sz w:val="24"/>
       <w:szCs w:val="24"/>
@@ -16828,7 +17284,7 @@
       <w:szCs w:val="18"/>
     </w:rPr>
   </w:style>
-  <w:style w:type="character" w:styleId="BalloonTextChar" w:customStyle="1">
+  <w:style w:type="character" w:customStyle="1" w:styleId="BalloonTextChar">
     <w:name w:val="Balloon Text Char"/>
     <w:basedOn w:val="DefaultParagraphFont"/>
     <w:link w:val="BalloonText"/>
@@ -16856,7 +17312,7 @@
       <w:spacing w:after="0" w:line="240" w:lineRule="auto"/>
     </w:pPr>
   </w:style>
-  <w:style w:type="character" w:styleId="HeaderChar" w:customStyle="1">
+  <w:style w:type="character" w:customStyle="1" w:styleId="HeaderChar">
     <w:name w:val="Header Char"/>
     <w:basedOn w:val="DefaultParagraphFont"/>
     <w:link w:val="Header"/>
@@ -16878,7 +17334,7 @@
       <w:spacing w:after="0" w:line="240" w:lineRule="auto"/>
     </w:pPr>
   </w:style>
-  <w:style w:type="character" w:styleId="FooterChar" w:customStyle="1">
+  <w:style w:type="character" w:customStyle="1" w:styleId="FooterChar">
     <w:name w:val="Footer Char"/>
     <w:basedOn w:val="DefaultParagraphFont"/>
     <w:link w:val="Footer"/>
@@ -16895,12 +17351,12 @@
     </w:pPr>
     <w:tblPr>
       <w:tblBorders>
-        <w:top w:val="single" w:color="auto" w:sz="4" w:space="0"/>
-        <w:left w:val="single" w:color="auto" w:sz="4" w:space="0"/>
-        <w:bottom w:val="single" w:color="auto" w:sz="4" w:space="0"/>
-        <w:right w:val="single" w:color="auto" w:sz="4" w:space="0"/>
-        <w:insideH w:val="single" w:color="auto" w:sz="4" w:space="0"/>
-        <w:insideV w:val="single" w:color="auto" w:sz="4" w:space="0"/>
+        <w:top w:val="single" w:sz="4" w:space="0" w:color="auto"/>
+        <w:left w:val="single" w:sz="4" w:space="0" w:color="auto"/>
+        <w:bottom w:val="single" w:sz="4" w:space="0" w:color="auto"/>
+        <w:right w:val="single" w:sz="4" w:space="0" w:color="auto"/>
+        <w:insideH w:val="single" w:sz="4" w:space="0" w:color="auto"/>
+        <w:insideV w:val="single" w:sz="4" w:space="0" w:color="auto"/>
       </w:tblBorders>
     </w:tblPr>
   </w:style>
@@ -16916,40 +17372,35 @@
       <w:u w:val="single"/>
     </w:rPr>
   </w:style>
+  <w:style w:type="paragraph" w:customStyle="1" w:styleId="paragraph">
+    <w:name w:val="paragraph"/>
+    <w:basedOn w:val="Normal"/>
+    <w:rsid w:val="00A22824"/>
+    <w:pPr>
+      <w:spacing w:before="100" w:beforeAutospacing="1" w:after="100" w:afterAutospacing="1" w:line="240" w:lineRule="auto"/>
+    </w:pPr>
+    <w:rPr>
+      <w:rFonts w:ascii="Times New Roman" w:eastAsia="Times New Roman" w:hAnsi="Times New Roman" w:cs="Times New Roman"/>
+      <w:sz w:val="24"/>
+      <w:szCs w:val="24"/>
+    </w:rPr>
+  </w:style>
+  <w:style w:type="character" w:customStyle="1" w:styleId="normaltextrun">
+    <w:name w:val="normaltextrun"/>
+    <w:basedOn w:val="DefaultParagraphFont"/>
+    <w:rsid w:val="00A22824"/>
+  </w:style>
+  <w:style w:type="character" w:customStyle="1" w:styleId="eop">
+    <w:name w:val="eop"/>
+    <w:basedOn w:val="DefaultParagraphFont"/>
+    <w:rsid w:val="00A22824"/>
+  </w:style>
+  <w:style w:type="character" w:customStyle="1" w:styleId="tabchar">
+    <w:name w:val="tabchar"/>
+    <w:basedOn w:val="DefaultParagraphFont"/>
+    <w:rsid w:val="00A22824"/>
+  </w:style>
 </w:styles>
-</file>
-
-<file path=word/glossary/document.xml><?xml version="1.0" encoding="utf-8"?>
-<w:glossaryDocument xmlns:w14="http://schemas.microsoft.com/office/word/2010/wordml" xmlns:w="http://schemas.openxmlformats.org/wordprocessingml/2006/main">
-  <w:docParts>
-    <w:docPart>
-      <w:docPartPr>
-        <w:name w:val="DefaultPlaceholder_1081868574"/>
-        <w:category>
-          <w:name w:val="General"/>
-          <w:gallery w:val="placeholder"/>
-        </w:category>
-        <w:types>
-          <w:type w:val="bbPlcHdr"/>
-        </w:types>
-        <w:behaviors>
-          <w:behavior w:val="content"/>
-        </w:behaviors>
-        <w:guid w:val="{53bd3230-2379-4a29-b41a-02270ff20227}"/>
-      </w:docPartPr>
-      <w:docPartBody>
-        <w:p>
-          <w:r>
-            <w:rPr>
-              <w:rStyle w:val="PlaceholderText"/>
-            </w:rPr>
-            <w:t/>
-          </w:r>
-        </w:p>
-      </w:docPartBody>
-    </w:docPart>
-  </w:docParts>
-</w:glossaryDocument>
 </file>
 
 <file path=word/theme/theme1.xml><?xml version="1.0" encoding="utf-8"?>

</xml_diff>